<commit_message>
update report to use new variables
</commit_message>
<xml_diff>
--- a/default-report-template.docx
+++ b/default-report-template.docx
@@ -2,21 +2,39 @@
 <file path=word/document.xml><?xml version="1.0" encoding="utf-8"?>
 <w:document xmlns:wpc="http://schemas.microsoft.com/office/word/2010/wordprocessingCanvas" xmlns:cx="http://schemas.microsoft.com/office/drawing/2014/chartex" xmlns:cx1="http://schemas.microsoft.com/office/drawing/2015/9/8/chartex" xmlns:cx2="http://schemas.microsoft.com/office/drawing/2015/10/21/chartex" xmlns:cx3="http://schemas.microsoft.com/office/drawing/2016/5/9/chartex" xmlns:cx4="http://schemas.microsoft.com/office/drawing/2016/5/10/chartex" xmlns:cx5="http://schemas.microsoft.com/office/drawing/2016/5/11/chartex" xmlns:cx6="http://schemas.microsoft.com/office/drawing/2016/5/12/chartex" xmlns:cx7="http://schemas.microsoft.com/office/drawing/2016/5/13/chartex" xmlns:cx8="http://schemas.microsoft.com/office/drawing/2016/5/14/chartex" xmlns:mc="http://schemas.openxmlformats.org/markup-compatibility/2006" xmlns:aink="http://schemas.microsoft.com/office/drawing/2016/ink" xmlns:am3d="http://schemas.microsoft.com/office/drawing/2017/model3d" xmlns:o="urn:schemas-microsoft-com:office:office" xmlns:oel="http://schemas.microsoft.com/office/2019/extlst" xmlns:r="http://schemas.openxmlformats.org/officeDocument/2006/relationships" xmlns:m="http://schemas.openxmlformats.org/officeDocument/2006/math" xmlns:v="urn:schemas-microsoft-com:vml" xmlns:wp14="http://schemas.microsoft.com/office/word/2010/wordprocessingDrawing" xmlns:wp="http://schemas.openxmlformats.org/drawingml/2006/wordprocessingDrawing" xmlns:w10="urn:schemas-microsoft-com:office:word" xmlns:w="http://schemas.openxmlformats.org/wordprocessingml/2006/main" xmlns:w14="http://schemas.microsoft.com/office/word/2010/wordml" xmlns:w15="http://schemas.microsoft.com/office/word/2012/wordml" xmlns:w16cex="http://schemas.microsoft.com/office/word/2018/wordml/cex" xmlns:w16cid="http://schemas.microsoft.com/office/word/2016/wordml/cid" xmlns:w16="http://schemas.microsoft.com/office/word/2018/wordml" xmlns:w16sdtdh="http://schemas.microsoft.com/office/word/2020/wordml/sdtdatahash" xmlns:w16se="http://schemas.microsoft.com/office/word/2015/wordml/symex" xmlns:wpg="http://schemas.microsoft.com/office/word/2010/wordprocessingGroup" xmlns:wpi="http://schemas.microsoft.com/office/word/2010/wordprocessingInk" xmlns:wne="http://schemas.microsoft.com/office/word/2006/wordml" xmlns:wps="http://schemas.microsoft.com/office/word/2010/wordprocessingShape" mc:Ignorable="w14 w15 w16se w16cid w16 w16cex w16sdtdh wp14">
   <w:body>
-    <w:p/>
+    <w:p>
+      <w:pPr>
+        <w:rPr>
+          <w:rFonts w:ascii="Arial" w:hAnsi="Arial" w:cs="Arial"/>
+        </w:rPr>
+      </w:pPr>
+    </w:p>
     <w:p>
       <w:pPr>
         <w:pStyle w:val="Title"/>
         <w:jc w:val="center"/>
-      </w:pPr>
-      <w:r>
+        <w:rPr>
+          <w:rFonts w:ascii="Arial" w:hAnsi="Arial" w:cs="Arial"/>
+        </w:rPr>
+      </w:pPr>
+      <w:r>
+        <w:rPr>
+          <w:rFonts w:ascii="Arial" w:hAnsi="Arial" w:cs="Arial"/>
+        </w:rPr>
         <w:t>${</w:t>
       </w:r>
       <w:proofErr w:type="spellStart"/>
       <w:r>
+        <w:rPr>
+          <w:rFonts w:ascii="Arial" w:hAnsi="Arial" w:cs="Arial"/>
+        </w:rPr>
         <w:t>asmtName</w:t>
       </w:r>
       <w:proofErr w:type="spellEnd"/>
       <w:r>
+        <w:rPr>
+          <w:rFonts w:ascii="Arial" w:hAnsi="Arial" w:cs="Arial"/>
+        </w:rPr>
         <w:t>}</w:t>
       </w:r>
     </w:p>
@@ -24,20 +42,33 @@
       <w:pPr>
         <w:pStyle w:val="Title"/>
         <w:jc w:val="center"/>
-      </w:pPr>
-      <w:r>
+        <w:rPr>
+          <w:rFonts w:ascii="Arial" w:hAnsi="Arial" w:cs="Arial"/>
+        </w:rPr>
+      </w:pPr>
+      <w:r>
+        <w:rPr>
+          <w:rFonts w:ascii="Arial" w:hAnsi="Arial" w:cs="Arial"/>
+        </w:rPr>
         <w:t>Assessment Report</w:t>
       </w:r>
       <w:r>
+        <w:rPr>
+          <w:rFonts w:ascii="Arial" w:hAnsi="Arial" w:cs="Arial"/>
+        </w:rPr>
         <w:br/>
       </w:r>
     </w:p>
     <w:p>
       <w:pPr>
         <w:jc w:val="center"/>
-      </w:pPr>
-      <w:r>
-        <w:rPr>
+        <w:rPr>
+          <w:rFonts w:ascii="Arial" w:hAnsi="Arial" w:cs="Arial"/>
+        </w:rPr>
+      </w:pPr>
+      <w:r>
+        <w:rPr>
+          <w:rFonts w:ascii="Arial" w:hAnsi="Arial" w:cs="Arial"/>
           <w:noProof/>
         </w:rPr>
         <w:drawing>
@@ -80,6 +111,9 @@
     <w:p>
       <w:pPr>
         <w:jc w:val="center"/>
+        <w:rPr>
+          <w:rFonts w:ascii="Arial" w:hAnsi="Arial" w:cs="Arial"/>
+        </w:rPr>
       </w:pPr>
     </w:p>
     <w:tbl>
@@ -106,27 +140,39 @@
         <w:tc>
           <w:tcPr>
             <w:tcW w:w="4560" w:type="dxa"/>
-            <w:shd w:val="clear" w:color="auto" w:fill="5B9BD5" w:themeFill="accent1"/>
+            <w:shd w:val="clear" w:color="auto" w:fill="7364D2"/>
           </w:tcPr>
           <w:p>
             <w:pPr>
-              <w:jc w:val="center"/>
-              <w:rPr>
+              <w:tabs>
+                <w:tab w:val="left" w:pos="795"/>
+              </w:tabs>
+              <w:rPr>
+                <w:rFonts w:ascii="Arial" w:hAnsi="Arial" w:cs="Arial"/>
                 <w:sz w:val="8"/>
                 <w:szCs w:val="16"/>
               </w:rPr>
             </w:pPr>
+            <w:r>
+              <w:rPr>
+                <w:rFonts w:ascii="Arial" w:hAnsi="Arial" w:cs="Arial"/>
+                <w:sz w:val="8"/>
+                <w:szCs w:val="16"/>
+              </w:rPr>
+              <w:tab/>
+            </w:r>
           </w:p>
         </w:tc>
         <w:tc>
           <w:tcPr>
             <w:tcW w:w="3120" w:type="dxa"/>
-            <w:shd w:val="clear" w:color="auto" w:fill="5B9BD5" w:themeFill="accent1"/>
+            <w:shd w:val="clear" w:color="auto" w:fill="7364D2"/>
           </w:tcPr>
           <w:p>
             <w:pPr>
               <w:jc w:val="center"/>
               <w:rPr>
+                <w:rFonts w:ascii="Arial" w:hAnsi="Arial" w:cs="Arial"/>
                 <w:sz w:val="8"/>
                 <w:szCs w:val="16"/>
               </w:rPr>
@@ -136,12 +182,13 @@
         <w:tc>
           <w:tcPr>
             <w:tcW w:w="4560" w:type="dxa"/>
-            <w:shd w:val="clear" w:color="auto" w:fill="5B9BD5" w:themeFill="accent1"/>
+            <w:shd w:val="clear" w:color="auto" w:fill="7364D2"/>
           </w:tcPr>
           <w:p>
             <w:pPr>
               <w:jc w:val="center"/>
               <w:rPr>
+                <w:rFonts w:ascii="Arial" w:hAnsi="Arial" w:cs="Arial"/>
                 <w:sz w:val="8"/>
                 <w:szCs w:val="16"/>
               </w:rPr>
@@ -159,17 +206,22 @@
           <w:p>
             <w:pPr>
               <w:jc w:val="center"/>
+              <w:rPr>
+                <w:rFonts w:ascii="Arial" w:hAnsi="Arial" w:cs="Arial"/>
+              </w:rPr>
             </w:pPr>
           </w:p>
           <w:p>
             <w:pPr>
               <w:jc w:val="center"/>
               <w:rPr>
+                <w:rFonts w:ascii="Arial" w:hAnsi="Arial" w:cs="Arial"/>
                 <w:sz w:val="36"/>
               </w:rPr>
             </w:pPr>
             <w:r>
               <w:rPr>
+                <w:rFonts w:ascii="Arial" w:hAnsi="Arial" w:cs="Arial"/>
                 <w:sz w:val="36"/>
               </w:rPr>
               <w:t>${</w:t>
@@ -177,6 +229,7 @@
             <w:proofErr w:type="spellStart"/>
             <w:r>
               <w:rPr>
+                <w:rFonts w:ascii="Arial" w:hAnsi="Arial" w:cs="Arial"/>
                 <w:sz w:val="36"/>
               </w:rPr>
               <w:t>asmtType</w:t>
@@ -184,6 +237,7 @@
             <w:proofErr w:type="spellEnd"/>
             <w:r>
               <w:rPr>
+                <w:rFonts w:ascii="Arial" w:hAnsi="Arial" w:cs="Arial"/>
                 <w:sz w:val="36"/>
               </w:rPr>
               <w:t xml:space="preserve">} Report </w:t>
@@ -193,73 +247,77 @@
             <w:pPr>
               <w:jc w:val="center"/>
               <w:rPr>
+                <w:rFonts w:ascii="Arial" w:hAnsi="Arial" w:cs="Arial"/>
                 <w:sz w:val="36"/>
               </w:rPr>
             </w:pPr>
             <w:r>
               <w:rPr>
+                <w:rFonts w:ascii="Arial" w:hAnsi="Arial" w:cs="Arial"/>
                 <w:sz w:val="36"/>
               </w:rPr>
-              <w:t>Prepared By</w:t>
-            </w:r>
-            <w:r>
-              <w:rPr>
+              <w:t xml:space="preserve">Prepared By: </w:t>
+            </w:r>
+            <w:r>
+              <w:rPr>
+                <w:rFonts w:ascii="Arial" w:hAnsi="Arial" w:cs="Arial"/>
                 <w:sz w:val="36"/>
               </w:rPr>
-              <w:t xml:space="preserve">: </w:t>
-            </w:r>
-            <w:proofErr w:type="spellStart"/>
-            <w:r>
-              <w:rPr>
+              <w:t>FACTION</w:t>
+            </w:r>
+            <w:r>
+              <w:rPr>
+                <w:rFonts w:ascii="Arial" w:hAnsi="Arial" w:cs="Arial"/>
                 <w:sz w:val="36"/>
               </w:rPr>
-              <w:t>FuseSoft</w:t>
-            </w:r>
-            <w:proofErr w:type="spellEnd"/>
-            <w:r>
-              <w:rPr>
+              <w:t xml:space="preserve"> Security</w:t>
+            </w:r>
+          </w:p>
+          <w:p>
+            <w:pPr>
+              <w:jc w:val="center"/>
+              <w:rPr>
+                <w:rFonts w:ascii="Arial" w:hAnsi="Arial" w:cs="Arial"/>
                 <w:sz w:val="36"/>
               </w:rPr>
-              <w:t xml:space="preserve"> Security</w:t>
-            </w:r>
+            </w:pPr>
           </w:p>
           <w:p>
             <w:pPr>
               <w:jc w:val="center"/>
               <w:rPr>
+                <w:rFonts w:ascii="Arial" w:hAnsi="Arial" w:cs="Arial"/>
                 <w:sz w:val="36"/>
               </w:rPr>
             </w:pPr>
+            <w:r>
+              <w:rPr>
+                <w:rFonts w:ascii="Arial" w:hAnsi="Arial" w:cs="Arial"/>
+                <w:sz w:val="36"/>
+              </w:rPr>
+              <w:t>${</w:t>
+            </w:r>
+            <w:r>
+              <w:rPr>
+                <w:rFonts w:ascii="Arial" w:hAnsi="Arial" w:cs="Arial"/>
+                <w:sz w:val="36"/>
+              </w:rPr>
+              <w:t>today</w:t>
+            </w:r>
+            <w:r>
+              <w:rPr>
+                <w:rFonts w:ascii="Arial" w:hAnsi="Arial" w:cs="Arial"/>
+                <w:sz w:val="36"/>
+              </w:rPr>
+              <w:t>}</w:t>
+            </w:r>
           </w:p>
           <w:p>
             <w:pPr>
               <w:jc w:val="center"/>
               <w:rPr>
-                <w:sz w:val="36"/>
-              </w:rPr>
-            </w:pPr>
-            <w:r>
-              <w:rPr>
-                <w:sz w:val="36"/>
-              </w:rPr>
-              <w:t>${</w:t>
-            </w:r>
-            <w:r>
-              <w:rPr>
-                <w:sz w:val="36"/>
-              </w:rPr>
-              <w:t>today</w:t>
-            </w:r>
-            <w:r>
-              <w:rPr>
-                <w:sz w:val="36"/>
-              </w:rPr>
-              <w:t>}</w:t>
-            </w:r>
-          </w:p>
-          <w:p>
-            <w:pPr>
-              <w:jc w:val="center"/>
+                <w:rFonts w:ascii="Arial" w:hAnsi="Arial" w:cs="Arial"/>
+              </w:rPr>
             </w:pPr>
           </w:p>
         </w:tc>
@@ -268,12 +326,13 @@
         <w:tc>
           <w:tcPr>
             <w:tcW w:w="4560" w:type="dxa"/>
-            <w:shd w:val="clear" w:color="auto" w:fill="FFC000" w:themeFill="accent4"/>
+            <w:shd w:val="clear" w:color="auto" w:fill="04A4EB"/>
           </w:tcPr>
           <w:p>
             <w:pPr>
               <w:jc w:val="center"/>
               <w:rPr>
+                <w:rFonts w:ascii="Arial" w:hAnsi="Arial" w:cs="Arial"/>
                 <w:sz w:val="10"/>
               </w:rPr>
             </w:pPr>
@@ -282,12 +341,13 @@
         <w:tc>
           <w:tcPr>
             <w:tcW w:w="3120" w:type="dxa"/>
-            <w:shd w:val="clear" w:color="auto" w:fill="FFC000" w:themeFill="accent4"/>
+            <w:shd w:val="clear" w:color="auto" w:fill="04A4EB"/>
           </w:tcPr>
           <w:p>
             <w:pPr>
               <w:jc w:val="center"/>
               <w:rPr>
+                <w:rFonts w:ascii="Arial" w:hAnsi="Arial" w:cs="Arial"/>
                 <w:sz w:val="10"/>
               </w:rPr>
             </w:pPr>
@@ -296,12 +356,13 @@
         <w:tc>
           <w:tcPr>
             <w:tcW w:w="4560" w:type="dxa"/>
-            <w:shd w:val="clear" w:color="auto" w:fill="FFC000" w:themeFill="accent4"/>
+            <w:shd w:val="clear" w:color="auto" w:fill="04A4EB"/>
           </w:tcPr>
           <w:p>
             <w:pPr>
               <w:jc w:val="center"/>
               <w:rPr>
+                <w:rFonts w:ascii="Arial" w:hAnsi="Arial" w:cs="Arial"/>
                 <w:sz w:val="10"/>
               </w:rPr>
             </w:pPr>
@@ -312,11 +373,17 @@
     <w:p>
       <w:pPr>
         <w:jc w:val="right"/>
+        <w:rPr>
+          <w:rFonts w:ascii="Arial" w:hAnsi="Arial" w:cs="Arial"/>
+        </w:rPr>
       </w:pPr>
     </w:p>
     <w:p>
       <w:pPr>
         <w:jc w:val="right"/>
+        <w:rPr>
+          <w:rFonts w:ascii="Arial" w:hAnsi="Arial" w:cs="Arial"/>
+        </w:rPr>
       </w:pPr>
     </w:p>
     <w:p>
@@ -324,11 +391,13 @@
         <w:jc w:val="right"/>
         <w:rPr>
           <w:rStyle w:val="Hyperlink"/>
+          <w:rFonts w:ascii="Arial" w:hAnsi="Arial" w:cs="Arial"/>
           <w:sz w:val="28"/>
         </w:rPr>
       </w:pPr>
       <w:r>
         <w:rPr>
+          <w:rFonts w:ascii="Arial" w:hAnsi="Arial" w:cs="Arial"/>
           <w:sz w:val="28"/>
         </w:rPr>
         <w:t>Assessor: ${</w:t>
@@ -336,6 +405,7 @@
       <w:proofErr w:type="spellStart"/>
       <w:r>
         <w:rPr>
+          <w:rFonts w:ascii="Arial" w:hAnsi="Arial" w:cs="Arial"/>
           <w:sz w:val="28"/>
         </w:rPr>
         <w:t>asmtAssessor</w:t>
@@ -343,68 +413,61 @@
       <w:proofErr w:type="spellEnd"/>
       <w:r>
         <w:rPr>
+          <w:rFonts w:ascii="Arial" w:hAnsi="Arial" w:cs="Arial"/>
           <w:sz w:val="28"/>
         </w:rPr>
         <w:t>}</w:t>
       </w:r>
       <w:r>
         <w:rPr>
+          <w:rFonts w:ascii="Arial" w:hAnsi="Arial" w:cs="Arial"/>
           <w:sz w:val="28"/>
         </w:rPr>
         <w:br/>
-      </w:r>
-      <w:r>
-        <w:rPr>
+        <w:t>Remediation: ${</w:t>
+      </w:r>
+      <w:r>
+        <w:rPr>
+          <w:rFonts w:ascii="Arial" w:hAnsi="Arial" w:cs="Arial"/>
           <w:sz w:val="28"/>
         </w:rPr>
-        <w:t>Remediation: ${</w:t>
-      </w:r>
-      <w:r>
-        <w:rPr>
+        <w:t>remediation</w:t>
+      </w:r>
+      <w:r>
+        <w:rPr>
+          <w:rFonts w:ascii="Arial" w:hAnsi="Arial" w:cs="Arial"/>
           <w:sz w:val="28"/>
         </w:rPr>
-        <w:t>remediation</w:t>
-      </w:r>
-      <w:r>
-        <w:rPr>
+        <w:t>}</w:t>
+      </w:r>
+      <w:r>
+        <w:rPr>
+          <w:rFonts w:ascii="Arial" w:hAnsi="Arial" w:cs="Arial"/>
           <w:sz w:val="28"/>
         </w:rPr>
-        <w:t>}</w:t>
-      </w:r>
-      <w:r>
-        <w:rPr>
+        <w:br/>
+        <w:t xml:space="preserve">Phone: </w:t>
+      </w:r>
+      <w:r>
+        <w:rPr>
+          <w:rFonts w:ascii="Arial" w:hAnsi="Arial" w:cs="Arial"/>
           <w:sz w:val="28"/>
         </w:rPr>
+        <w:t>123 123 1234</w:t>
+      </w:r>
+      <w:r>
+        <w:rPr>
+          <w:rFonts w:ascii="Arial" w:hAnsi="Arial" w:cs="Arial"/>
+          <w:sz w:val="28"/>
+        </w:rPr>
         <w:br/>
-      </w:r>
-      <w:r>
-        <w:rPr>
-          <w:sz w:val="28"/>
-        </w:rPr>
-        <w:t xml:space="preserve">Phone: </w:t>
-      </w:r>
-      <w:r>
-        <w:rPr>
-          <w:sz w:val="28"/>
-        </w:rPr>
-        <w:t>123 123 1234</w:t>
-      </w:r>
-      <w:r>
-        <w:rPr>
-          <w:sz w:val="28"/>
-        </w:rPr>
-        <w:br/>
-      </w:r>
-      <w:r>
-        <w:rPr>
-          <w:sz w:val="28"/>
-        </w:rPr>
         <w:t xml:space="preserve">Email: </w:t>
       </w:r>
       <w:hyperlink r:id="rId9" w:history="1">
         <w:r>
           <w:rPr>
             <w:rStyle w:val="Hyperlink"/>
+            <w:rFonts w:ascii="Arial" w:hAnsi="Arial" w:cs="Arial"/>
             <w:sz w:val="28"/>
           </w:rPr>
           <w:t>test@yourorg.com</w:t>
@@ -414,35 +477,33 @@
     <w:p>
       <w:pPr>
         <w:rPr>
-          <w:rFonts w:cstheme="minorHAnsi"/>
+          <w:rFonts w:ascii="Arial" w:eastAsiaTheme="majorEastAsia" w:hAnsi="Arial" w:cs="Arial"/>
+        </w:rPr>
+      </w:pPr>
+    </w:p>
+    <w:p>
+      <w:pPr>
+        <w:rPr>
+          <w:rFonts w:ascii="Arial" w:hAnsi="Arial" w:cs="Arial"/>
           <w:color w:val="0563C1" w:themeColor="hyperlink"/>
           <w:u w:val="single"/>
         </w:rPr>
       </w:pPr>
       <w:r>
         <w:rPr>
-          <w:rFonts w:eastAsiaTheme="majorEastAsia" w:cstheme="minorHAnsi"/>
+          <w:rFonts w:ascii="Arial" w:eastAsiaTheme="majorEastAsia" w:hAnsi="Arial" w:cs="Arial"/>
         </w:rPr>
         <w:lastRenderedPageBreak/>
         <w:t>${TOC}</w:t>
       </w:r>
       <w:r>
         <w:rPr>
-          <w:rFonts w:cstheme="minorHAnsi"/>
+          <w:rFonts w:ascii="Arial" w:hAnsi="Arial" w:cs="Arial"/>
           <w:color w:val="0563C1" w:themeColor="hyperlink"/>
           <w:u w:val="single"/>
         </w:rPr>
         <w:br w:type="page"/>
       </w:r>
-    </w:p>
-    <w:p>
-      <w:pPr>
-        <w:rPr>
-          <w:color w:val="0563C1" w:themeColor="hyperlink"/>
-          <w:sz w:val="28"/>
-          <w:u w:val="single"/>
-        </w:rPr>
-      </w:pPr>
     </w:p>
     <w:p>
       <w:pPr>
@@ -451,14 +512,20 @@
           <w:ilvl w:val="0"/>
           <w:numId w:val="1"/>
         </w:numPr>
+        <w:rPr>
+          <w:rFonts w:cs="Arial"/>
+          <w:b w:val="0"/>
+        </w:rPr>
       </w:pPr>
       <w:bookmarkStart w:id="0" w:name="_Toc231583497"/>
       <w:bookmarkStart w:id="1" w:name="_Toc193651020"/>
       <w:bookmarkStart w:id="2" w:name="_Toc193129861"/>
       <w:r>
         <w:rPr>
-          <w:rFonts w:eastAsia="Arial"/>
-        </w:rPr>
+          <w:rFonts w:eastAsia="Arial" w:cs="Arial"/>
+          <w:b w:val="0"/>
+        </w:rPr>
+        <w:lastRenderedPageBreak/>
         <w:t>Executive Summary</w:t>
       </w:r>
       <w:bookmarkEnd w:id="0"/>
@@ -467,57 +534,76 @@
     </w:p>
     <w:p>
       <w:pPr>
-        <w:spacing w:line="240" w:lineRule="auto"/>
-        <w:rPr>
-          <w:rFonts w:eastAsia="Arial"/>
-        </w:rPr>
-      </w:pPr>
-    </w:p>
-    <w:p>
-      <w:pPr>
         <w:spacing w:after="0" w:line="240" w:lineRule="auto"/>
-      </w:pPr>
-      <w:r>
+        <w:rPr>
+          <w:rFonts w:ascii="Arial" w:hAnsi="Arial" w:cs="Arial"/>
+        </w:rPr>
+      </w:pPr>
+      <w:r>
+        <w:rPr>
+          <w:rFonts w:ascii="Arial" w:hAnsi="Arial" w:cs="Arial"/>
+        </w:rPr>
         <w:t xml:space="preserve">The </w:t>
       </w:r>
       <w:r>
+        <w:rPr>
+          <w:rFonts w:ascii="Arial" w:hAnsi="Arial" w:cs="Arial"/>
+        </w:rPr>
         <w:t>$</w:t>
       </w:r>
       <w:r>
+        <w:rPr>
+          <w:rFonts w:ascii="Arial" w:hAnsi="Arial" w:cs="Arial"/>
+        </w:rPr>
         <w:t>{</w:t>
       </w:r>
       <w:proofErr w:type="spellStart"/>
       <w:r>
+        <w:rPr>
+          <w:rFonts w:ascii="Arial" w:hAnsi="Arial" w:cs="Arial"/>
+        </w:rPr>
         <w:t>asmtTeam</w:t>
       </w:r>
       <w:proofErr w:type="spellEnd"/>
       <w:r>
+        <w:rPr>
+          <w:rFonts w:ascii="Arial" w:hAnsi="Arial" w:cs="Arial"/>
+        </w:rPr>
         <w:t>} was engaged to conduct a web application security assessment of the ${</w:t>
       </w:r>
       <w:proofErr w:type="spellStart"/>
       <w:r>
+        <w:rPr>
+          <w:rFonts w:ascii="Arial" w:hAnsi="Arial" w:cs="Arial"/>
+        </w:rPr>
         <w:t>asmtName</w:t>
       </w:r>
       <w:proofErr w:type="spellEnd"/>
       <w:r>
+        <w:rPr>
+          <w:rFonts w:ascii="Arial" w:hAnsi="Arial" w:cs="Arial"/>
+        </w:rPr>
         <w:t>} application.  The scope of the engagement was to identify what exposures an attacker might have access to while using the web application as an authenticated external Internet user.  The testing simulated an attacker attempting to gain unauthorized access to data and resources.</w:t>
       </w:r>
     </w:p>
     <w:p>
       <w:pPr>
         <w:spacing w:after="0" w:line="240" w:lineRule="auto"/>
+        <w:rPr>
+          <w:rFonts w:ascii="Arial" w:hAnsi="Arial" w:cs="Arial"/>
+        </w:rPr>
       </w:pPr>
     </w:p>
     <w:p>
       <w:pPr>
         <w:spacing w:after="0" w:line="240" w:lineRule="auto"/>
         <w:rPr>
-          <w:b/>
-        </w:rPr>
-      </w:pPr>
-      <w:r>
-        <w:rPr>
-          <w:b/>
+          <w:rFonts w:ascii="Arial" w:hAnsi="Arial" w:cs="Arial"/>
+        </w:rPr>
+      </w:pPr>
+      <w:r>
+        <w:rPr>
+          <w:rFonts w:ascii="Arial" w:hAnsi="Arial" w:cs="Arial"/>
         </w:rPr>
         <w:t>Security Findings:</w:t>
       </w:r>
@@ -526,27 +612,42 @@
       <w:pPr>
         <w:spacing w:after="0" w:line="240" w:lineRule="auto"/>
         <w:rPr>
-          <w:b/>
+          <w:rFonts w:ascii="Arial" w:hAnsi="Arial" w:cs="Arial"/>
         </w:rPr>
       </w:pPr>
     </w:p>
     <w:p>
       <w:pPr>
         <w:spacing w:after="0" w:line="240" w:lineRule="auto"/>
-      </w:pPr>
-      <w:r>
+        <w:rPr>
+          <w:rFonts w:ascii="Arial" w:hAnsi="Arial" w:cs="Arial"/>
+        </w:rPr>
+      </w:pPr>
+      <w:r>
+        <w:rPr>
+          <w:rFonts w:ascii="Arial" w:hAnsi="Arial" w:cs="Arial"/>
+        </w:rPr>
         <w:t>${</w:t>
       </w:r>
       <w:r>
+        <w:rPr>
+          <w:rFonts w:ascii="Arial" w:hAnsi="Arial" w:cs="Arial"/>
+        </w:rPr>
         <w:t>summary1</w:t>
       </w:r>
       <w:r>
+        <w:rPr>
+          <w:rFonts w:ascii="Arial" w:hAnsi="Arial" w:cs="Arial"/>
+        </w:rPr>
         <w:t>}</w:t>
       </w:r>
     </w:p>
     <w:p>
       <w:pPr>
         <w:spacing w:after="0" w:line="240" w:lineRule="auto"/>
+        <w:rPr>
+          <w:rFonts w:ascii="Arial" w:hAnsi="Arial" w:cs="Arial"/>
+        </w:rPr>
       </w:pPr>
     </w:p>
     <w:p>
@@ -557,85 +658,182 @@
           <w:numId w:val="1"/>
         </w:numPr>
         <w:rPr>
-          <w:rFonts w:eastAsia="Arial"/>
-        </w:rPr>
-      </w:pPr>
-      <w:r>
-        <w:rPr>
-          <w:rFonts w:eastAsia="Arial"/>
+          <w:rFonts w:eastAsia="Arial" w:cs="Arial"/>
+          <w:b w:val="0"/>
+        </w:rPr>
+      </w:pPr>
+      <w:r>
+        <w:rPr>
+          <w:rFonts w:eastAsia="Arial" w:cs="Arial"/>
+          <w:b w:val="0"/>
         </w:rPr>
         <w:t>Objective and Scope</w:t>
       </w:r>
     </w:p>
-    <w:p/>
-    <w:p>
-      <w:r>
-        <w:t>The main objective of our penetration test is to perform due-diligence testing of the ${</w:t>
+    <w:p>
+      <w:pPr>
+        <w:rPr>
+          <w:rFonts w:ascii="Arial" w:hAnsi="Arial" w:cs="Arial"/>
+        </w:rPr>
+      </w:pPr>
+      <w:r>
+        <w:rPr>
+          <w:rFonts w:ascii="Arial" w:hAnsi="Arial" w:cs="Arial"/>
+        </w:rPr>
+        <w:t xml:space="preserve">The main objective of our penetration test is to perform </w:t>
+      </w:r>
+      <w:proofErr w:type="gramStart"/>
+      <w:r>
+        <w:rPr>
+          <w:rFonts w:ascii="Arial" w:hAnsi="Arial" w:cs="Arial"/>
+        </w:rPr>
+        <w:t>due-diligence</w:t>
+      </w:r>
+      <w:proofErr w:type="gramEnd"/>
+      <w:r>
+        <w:rPr>
+          <w:rFonts w:ascii="Arial" w:hAnsi="Arial" w:cs="Arial"/>
+        </w:rPr>
+        <w:t xml:space="preserve"> testing of the ${</w:t>
       </w:r>
       <w:proofErr w:type="spellStart"/>
       <w:r>
+        <w:rPr>
+          <w:rFonts w:ascii="Arial" w:hAnsi="Arial" w:cs="Arial"/>
+        </w:rPr>
         <w:t>asmtName</w:t>
       </w:r>
       <w:proofErr w:type="spellEnd"/>
       <w:r>
+        <w:rPr>
+          <w:rFonts w:ascii="Arial" w:hAnsi="Arial" w:cs="Arial"/>
+        </w:rPr>
         <w:t>} application to ensure it will withstand an attack from an adversary.</w:t>
       </w:r>
     </w:p>
-    <w:p/>
-    <w:p>
-      <w:r>
-        <w:t xml:space="preserve">The scope included the </w:t>
-      </w:r>
-      <w:r>
+    <w:p>
+      <w:pPr>
+        <w:rPr>
+          <w:rFonts w:ascii="Arial" w:hAnsi="Arial" w:cs="Arial"/>
+        </w:rPr>
+      </w:pPr>
+      <w:r>
+        <w:rPr>
+          <w:rFonts w:ascii="Arial" w:hAnsi="Arial" w:cs="Arial"/>
+        </w:rPr>
+        <w:t>The scope included the ${</w:t>
+      </w:r>
+      <w:proofErr w:type="spellStart"/>
+      <w:proofErr w:type="gramStart"/>
+      <w:r>
+        <w:rPr>
+          <w:rFonts w:ascii="Arial" w:hAnsi="Arial" w:cs="Arial"/>
+        </w:rPr>
+        <w:t>asmtName</w:t>
+      </w:r>
+      <w:proofErr w:type="spellEnd"/>
+      <w:r>
+        <w:rPr>
+          <w:rFonts w:ascii="Arial" w:hAnsi="Arial" w:cs="Arial"/>
+        </w:rPr>
+        <w:t>}  site’s</w:t>
+      </w:r>
+      <w:proofErr w:type="gramEnd"/>
+      <w:r>
+        <w:rPr>
+          <w:rFonts w:ascii="Arial" w:hAnsi="Arial" w:cs="Arial"/>
+        </w:rPr>
+        <w:t xml:space="preserve"> gray environment with the most current version at the time of testing. The te</w:t>
+      </w:r>
+      <w:r>
+        <w:rPr>
+          <w:rFonts w:ascii="Arial" w:hAnsi="Arial" w:cs="Arial"/>
+        </w:rPr>
+        <w:t>sting started ${</w:t>
+      </w:r>
+      <w:proofErr w:type="spellStart"/>
+      <w:r>
+        <w:rPr>
+          <w:rFonts w:ascii="Arial" w:hAnsi="Arial" w:cs="Arial"/>
+        </w:rPr>
+        <w:t>asmtStart</w:t>
+      </w:r>
+      <w:proofErr w:type="spellEnd"/>
+      <w:r>
+        <w:rPr>
+          <w:rFonts w:ascii="Arial" w:hAnsi="Arial" w:cs="Arial"/>
+        </w:rPr>
+        <w:t>} and ended on ${</w:t>
+      </w:r>
+      <w:proofErr w:type="spellStart"/>
+      <w:r>
+        <w:rPr>
+          <w:rFonts w:ascii="Arial" w:hAnsi="Arial" w:cs="Arial"/>
+        </w:rPr>
+        <w:t>asmtEnd</w:t>
+      </w:r>
+      <w:proofErr w:type="spellEnd"/>
+      <w:r>
+        <w:rPr>
+          <w:rFonts w:ascii="Arial" w:hAnsi="Arial" w:cs="Arial"/>
+        </w:rPr>
+        <w:t xml:space="preserve">}. The testing was performed against this site </w:t>
+      </w:r>
+      <w:proofErr w:type="gramStart"/>
+      <w:r>
+        <w:rPr>
+          <w:rFonts w:ascii="Arial" w:hAnsi="Arial" w:cs="Arial"/>
+        </w:rPr>
+        <w:t>in order to</w:t>
+      </w:r>
+      <w:proofErr w:type="gramEnd"/>
+      <w:r>
+        <w:rPr>
+          <w:rFonts w:ascii="Arial" w:hAnsi="Arial" w:cs="Arial"/>
+        </w:rPr>
+        <w:t xml:space="preserve"> cause minimal disruptions to the production site.</w:t>
+      </w:r>
+    </w:p>
+    <w:p>
+      <w:pPr>
+        <w:spacing w:after="0" w:line="240" w:lineRule="auto"/>
+        <w:rPr>
+          <w:rFonts w:ascii="Arial" w:hAnsi="Arial" w:cs="Arial"/>
+        </w:rPr>
+      </w:pPr>
+      <w:r>
+        <w:rPr>
+          <w:rFonts w:ascii="Arial" w:hAnsi="Arial" w:cs="Arial"/>
+        </w:rPr>
         <w:t>${</w:t>
       </w:r>
-      <w:proofErr w:type="spellStart"/>
-      <w:r>
-        <w:t>asmtName</w:t>
-      </w:r>
-      <w:proofErr w:type="spellEnd"/>
-      <w:r>
-        <w:t xml:space="preserve">} </w:t>
-      </w:r>
-      <w:r>
-        <w:t xml:space="preserve"> site’s gray environment with the most current version at the time of testing. The te</w:t>
-      </w:r>
-      <w:r>
-        <w:t>sting started ${</w:t>
-      </w:r>
-      <w:proofErr w:type="spellStart"/>
-      <w:r>
-        <w:t>asmtStart</w:t>
-      </w:r>
-      <w:proofErr w:type="spellEnd"/>
-      <w:r>
-        <w:t>} and ended on ${</w:t>
-      </w:r>
-      <w:proofErr w:type="spellStart"/>
-      <w:r>
-        <w:t>asmtEnd</w:t>
-      </w:r>
-      <w:proofErr w:type="spellEnd"/>
-      <w:r>
-        <w:t>}. The testing was performed against this site in order to cause minimal disruptions to the production site.</w:t>
-      </w:r>
-    </w:p>
-    <w:p>
-      <w:pPr>
-        <w:spacing w:after="0" w:line="240" w:lineRule="auto"/>
-      </w:pPr>
-      <w:r>
-        <w:t>${</w:t>
-      </w:r>
-      <w:r>
+      <w:r>
+        <w:rPr>
+          <w:rFonts w:ascii="Arial" w:hAnsi="Arial" w:cs="Arial"/>
+        </w:rPr>
         <w:t>summary2</w:t>
       </w:r>
       <w:r>
+        <w:rPr>
+          <w:rFonts w:ascii="Arial" w:hAnsi="Arial" w:cs="Arial"/>
+        </w:rPr>
         <w:t>}</w:t>
       </w:r>
     </w:p>
-    <w:p/>
-    <w:p/>
+    <w:p>
+      <w:pPr>
+        <w:rPr>
+          <w:rFonts w:ascii="Arial" w:hAnsi="Arial" w:cs="Arial"/>
+        </w:rPr>
+      </w:pPr>
+    </w:p>
+    <w:p>
+      <w:pPr>
+        <w:rPr>
+          <w:rFonts w:ascii="Arial" w:hAnsi="Arial" w:cs="Arial"/>
+        </w:rPr>
+      </w:pPr>
+    </w:p>
     <w:p>
       <w:pPr>
         <w:pStyle w:val="Heading1"/>
@@ -644,27 +842,32 @@
           <w:numId w:val="1"/>
         </w:numPr>
         <w:rPr>
-          <w:rFonts w:eastAsia="Arial"/>
-        </w:rPr>
-      </w:pPr>
-      <w:r>
-        <w:rPr>
-          <w:rFonts w:eastAsia="Arial"/>
+          <w:rFonts w:eastAsia="Arial" w:cs="Arial"/>
+          <w:b w:val="0"/>
+        </w:rPr>
+      </w:pPr>
+      <w:r>
+        <w:rPr>
+          <w:rFonts w:eastAsia="Arial" w:cs="Arial"/>
+          <w:b w:val="0"/>
         </w:rPr>
         <w:t>Methodology</w:t>
       </w:r>
     </w:p>
-    <w:p/>
     <w:p>
       <w:pPr>
         <w:spacing w:after="0" w:line="240" w:lineRule="auto"/>
-      </w:pPr>
-      <w:r>
-        <w:rPr>
+        <w:rPr>
+          <w:rFonts w:ascii="Arial" w:hAnsi="Arial" w:cs="Arial"/>
+        </w:rPr>
+      </w:pPr>
+      <w:r>
+        <w:rPr>
+          <w:rFonts w:ascii="Arial" w:hAnsi="Arial" w:cs="Arial"/>
           <w:noProof/>
         </w:rPr>
         <w:drawing>
-          <wp:anchor distT="0" distB="0" distL="114300" distR="114300" simplePos="0" relativeHeight="251658240" behindDoc="0" locked="0" layoutInCell="1" allowOverlap="1" wp14:anchorId="0E93C14F" wp14:editId="1BFCE5F5">
+          <wp:anchor distT="0" distB="0" distL="114300" distR="114300" simplePos="0" relativeHeight="251658240" behindDoc="0" locked="0" layoutInCell="1" allowOverlap="1" wp14:anchorId="0E93C14F" wp14:editId="6B1488ED">
             <wp:simplePos x="0" y="0"/>
             <wp:positionH relativeFrom="column">
               <wp:posOffset>4172585</wp:posOffset>
@@ -732,85 +935,200 @@
         </w:drawing>
       </w:r>
       <w:r>
+        <w:rPr>
+          <w:rFonts w:ascii="Arial" w:hAnsi="Arial" w:cs="Arial"/>
+        </w:rPr>
         <w:t>The OWASP Testing Guide (</w:t>
       </w:r>
       <w:hyperlink r:id="rId11" w:history="1">
         <w:r>
           <w:rPr>
             <w:rStyle w:val="Hyperlink"/>
+            <w:rFonts w:ascii="Arial" w:hAnsi="Arial" w:cs="Arial"/>
           </w:rPr>
           <w:t>https://www.owasp.org/index.php/OWASP_Testing_Project</w:t>
         </w:r>
       </w:hyperlink>
       <w:r>
-        <w:t>) was used as a baseline methodology to follow for the testing.  A blended approach to identifying application vulnerabilities through manual and automated dynamic testing was employed.  The primary focus is on manual efforts and automated scanners are also employed to perform other repetitive tasks such as brute force attacks.</w:t>
+        <w:rPr>
+          <w:rFonts w:ascii="Arial" w:hAnsi="Arial" w:cs="Arial"/>
+        </w:rPr>
+        <w:t xml:space="preserve">) was used as a baseline methodology to follow for the testing.  A blended approach </w:t>
+      </w:r>
+      <w:r>
+        <w:rPr>
+          <w:rFonts w:ascii="Arial" w:hAnsi="Arial" w:cs="Arial"/>
+        </w:rPr>
+        <w:t>was employed to identify application vulnerabilities through manual and automated dynamic testing</w:t>
+      </w:r>
+      <w:r>
+        <w:rPr>
+          <w:rFonts w:ascii="Arial" w:hAnsi="Arial" w:cs="Arial"/>
+        </w:rPr>
+        <w:t>.  The primary focus is on manual efforts and automated scanners are also employed to perform other repetitive tasks such as brute force attacks.</w:t>
       </w:r>
     </w:p>
     <w:p>
       <w:pPr>
         <w:spacing w:after="0" w:line="240" w:lineRule="auto"/>
+        <w:rPr>
+          <w:rFonts w:ascii="Arial" w:hAnsi="Arial" w:cs="Arial"/>
+        </w:rPr>
       </w:pPr>
     </w:p>
     <w:p>
       <w:pPr>
         <w:spacing w:after="0" w:line="240" w:lineRule="auto"/>
-      </w:pPr>
-      <w:r>
-        <w:t xml:space="preserve">The approach taken was to begin with an understanding of the business logic of the application and map out each dynamic input parameter.  From there, manual investigation of the application was performed looking for security exposures.  Communications between the client and server are inspected for each request using a local proxy.  This “man-in-the-middle” position allows all traffic to be inspected </w:t>
-      </w:r>
-      <w:r>
+        <w:rPr>
+          <w:rFonts w:ascii="Arial" w:hAnsi="Arial" w:cs="Arial"/>
+        </w:rPr>
+      </w:pPr>
+      <w:r>
+        <w:rPr>
+          <w:rFonts w:ascii="Arial" w:hAnsi="Arial" w:cs="Arial"/>
+        </w:rPr>
+        <w:t xml:space="preserve">The approach </w:t>
+      </w:r>
+      <w:r>
+        <w:rPr>
+          <w:rFonts w:ascii="Arial" w:hAnsi="Arial" w:cs="Arial"/>
+        </w:rPr>
+        <w:t>was to begin with an understanding of the application's business logic</w:t>
+      </w:r>
+      <w:r>
+        <w:rPr>
+          <w:rFonts w:ascii="Arial" w:hAnsi="Arial" w:cs="Arial"/>
+        </w:rPr>
+        <w:t xml:space="preserve"> and map out each dynamic input parameter.  From there, manual investigation of the application was performed looking for security exposures.  Communications between the client and server are inspected for each request using a local proxy.  This “man-in-the-middle” position allows all </w:t>
+      </w:r>
+      <w:r>
+        <w:rPr>
+          <w:rFonts w:ascii="Arial" w:hAnsi="Arial" w:cs="Arial"/>
+        </w:rPr>
         <w:lastRenderedPageBreak/>
-        <w:t>and modified both to and from the server.  No denial-of-service testing was performed during the assessment.</w:t>
+        <w:t>traffic to be inspected and modified both to and from the server.  No denial-of-service testing was performed during the assessment.</w:t>
       </w:r>
     </w:p>
     <w:p>
       <w:pPr>
         <w:spacing w:after="0" w:line="240" w:lineRule="auto"/>
+        <w:rPr>
+          <w:rFonts w:ascii="Arial" w:hAnsi="Arial" w:cs="Arial"/>
+        </w:rPr>
       </w:pPr>
     </w:p>
     <w:p>
       <w:pPr>
         <w:spacing w:after="0" w:line="240" w:lineRule="auto"/>
-      </w:pPr>
-      <w:r>
-        <w:t xml:space="preserve">Premier commercial and open source toolset are used when performing application security assessments.  A sampling of tools available includes, Burp Suite Professional Edition, IBM </w:t>
+        <w:rPr>
+          <w:rFonts w:ascii="Arial" w:hAnsi="Arial" w:cs="Arial"/>
+        </w:rPr>
+      </w:pPr>
+      <w:r>
+        <w:rPr>
+          <w:rFonts w:ascii="Arial" w:hAnsi="Arial" w:cs="Arial"/>
+        </w:rPr>
+        <w:t xml:space="preserve">Premier commercial and </w:t>
+      </w:r>
+      <w:r>
+        <w:rPr>
+          <w:rFonts w:ascii="Arial" w:hAnsi="Arial" w:cs="Arial"/>
+        </w:rPr>
+        <w:t>open-source</w:t>
+      </w:r>
+      <w:r>
+        <w:rPr>
+          <w:rFonts w:ascii="Arial" w:hAnsi="Arial" w:cs="Arial"/>
+        </w:rPr>
+        <w:t xml:space="preserve"> </w:t>
+      </w:r>
+      <w:r>
+        <w:rPr>
+          <w:rFonts w:ascii="Arial" w:hAnsi="Arial" w:cs="Arial"/>
+        </w:rPr>
+        <w:t>toolsets</w:t>
+      </w:r>
+      <w:r>
+        <w:rPr>
+          <w:rFonts w:ascii="Arial" w:hAnsi="Arial" w:cs="Arial"/>
+        </w:rPr>
+        <w:t xml:space="preserve"> are used when performing application security assessments.  A sampling of tools available includes Burp Suite Professional Edition, IBM </w:t>
       </w:r>
       <w:proofErr w:type="spellStart"/>
       <w:r>
+        <w:rPr>
+          <w:rFonts w:ascii="Arial" w:hAnsi="Arial" w:cs="Arial"/>
+        </w:rPr>
         <w:t>AppScan</w:t>
       </w:r>
       <w:proofErr w:type="spellEnd"/>
       <w:r>
+        <w:rPr>
+          <w:rFonts w:ascii="Arial" w:hAnsi="Arial" w:cs="Arial"/>
+        </w:rPr>
         <w:t xml:space="preserve"> Black Box Edition, </w:t>
       </w:r>
       <w:proofErr w:type="spellStart"/>
       <w:r>
+        <w:rPr>
+          <w:rFonts w:ascii="Arial" w:hAnsi="Arial" w:cs="Arial"/>
+        </w:rPr>
         <w:t>Acunetix</w:t>
       </w:r>
       <w:proofErr w:type="spellEnd"/>
       <w:r>
+        <w:rPr>
+          <w:rFonts w:ascii="Arial" w:hAnsi="Arial" w:cs="Arial"/>
+        </w:rPr>
         <w:t xml:space="preserve"> Application Security Scanner, Metasploit Pro, </w:t>
       </w:r>
       <w:proofErr w:type="spellStart"/>
       <w:r>
+        <w:rPr>
+          <w:rFonts w:ascii="Arial" w:hAnsi="Arial" w:cs="Arial"/>
+        </w:rPr>
         <w:t>NeXpose</w:t>
       </w:r>
       <w:proofErr w:type="spellEnd"/>
       <w:r>
+        <w:rPr>
+          <w:rFonts w:ascii="Arial" w:hAnsi="Arial" w:cs="Arial"/>
+        </w:rPr>
         <w:t xml:space="preserve">, Nessus, and </w:t>
       </w:r>
       <w:proofErr w:type="spellStart"/>
       <w:r>
+        <w:rPr>
+          <w:rFonts w:ascii="Arial" w:hAnsi="Arial" w:cs="Arial"/>
+        </w:rPr>
         <w:t>Checkmarx</w:t>
       </w:r>
       <w:proofErr w:type="spellEnd"/>
       <w:r>
-        <w:t xml:space="preserve"> source code analyzer.  Effort is focused on quality identification of vulnerabilities and ensuring a comprehensive approach to the detection of application flaws.</w:t>
+        <w:rPr>
+          <w:rFonts w:ascii="Arial" w:hAnsi="Arial" w:cs="Arial"/>
+        </w:rPr>
+        <w:t xml:space="preserve"> source code analyzer.  </w:t>
+      </w:r>
+      <w:r>
+        <w:rPr>
+          <w:rFonts w:ascii="Arial" w:hAnsi="Arial" w:cs="Arial"/>
+        </w:rPr>
+        <w:t>The effort</w:t>
+      </w:r>
+      <w:r>
+        <w:rPr>
+          <w:rFonts w:ascii="Arial" w:hAnsi="Arial" w:cs="Arial"/>
+        </w:rPr>
+        <w:t xml:space="preserve"> is focused on quality identification of vulnerabilities and ensuring a comprehensive approach to the detection of application flaws.</w:t>
       </w:r>
     </w:p>
     <w:p>
       <w:pPr>
         <w:spacing w:after="0" w:line="240" w:lineRule="auto"/>
+        <w:rPr>
+          <w:rFonts w:ascii="Arial" w:hAnsi="Arial" w:cs="Arial"/>
+        </w:rPr>
       </w:pPr>
     </w:p>
     <w:p>
@@ -820,13 +1138,16 @@
           <w:ilvl w:val="0"/>
           <w:numId w:val="1"/>
         </w:numPr>
-        <w:rPr>
-          <w:rFonts w:eastAsia="Arial"/>
-        </w:rPr>
-      </w:pPr>
-      <w:r>
-        <w:rPr>
-          <w:rFonts w:eastAsia="Arial"/>
+        <w:spacing w:after="120"/>
+        <w:rPr>
+          <w:rFonts w:eastAsia="Arial" w:cs="Arial"/>
+          <w:b w:val="0"/>
+        </w:rPr>
+      </w:pPr>
+      <w:r>
+        <w:rPr>
+          <w:rFonts w:eastAsia="Arial" w:cs="Arial"/>
+          <w:b w:val="0"/>
         </w:rPr>
         <w:t>Findings</w:t>
       </w:r>
@@ -834,11 +1155,9 @@
     <w:p>
       <w:pPr>
         <w:spacing w:after="0" w:line="240" w:lineRule="auto"/>
-      </w:pPr>
-    </w:p>
-    <w:p>
-      <w:pPr>
-        <w:spacing w:after="0" w:line="240" w:lineRule="auto"/>
+        <w:rPr>
+          <w:rFonts w:ascii="Arial" w:hAnsi="Arial" w:cs="Arial"/>
+        </w:rPr>
       </w:pPr>
     </w:p>
     <w:tbl>
@@ -858,8 +1177,8 @@
         <w:tblLook w:val="04A0" w:firstRow="1" w:lastRow="0" w:firstColumn="1" w:lastColumn="0" w:noHBand="0" w:noVBand="1"/>
       </w:tblPr>
       <w:tblGrid>
-        <w:gridCol w:w="270"/>
-        <w:gridCol w:w="2790"/>
+        <w:gridCol w:w="517"/>
+        <w:gridCol w:w="2543"/>
         <w:gridCol w:w="1350"/>
         <w:gridCol w:w="1620"/>
         <w:gridCol w:w="1620"/>
@@ -868,30 +1187,56 @@
       <w:tr>
         <w:tc>
           <w:tcPr>
-            <w:tcW w:w="270" w:type="dxa"/>
+            <w:tcW w:w="517" w:type="dxa"/>
           </w:tcPr>
-          <w:p/>
+          <w:p>
+            <w:pPr>
+              <w:rPr>
+                <w:rFonts w:ascii="Arial" w:hAnsi="Arial" w:cs="Arial"/>
+              </w:rPr>
+            </w:pPr>
+          </w:p>
         </w:tc>
         <w:tc>
           <w:tcPr>
-            <w:tcW w:w="2790" w:type="dxa"/>
+            <w:tcW w:w="2543" w:type="dxa"/>
           </w:tcPr>
           <w:p>
-            <w:r>
+            <w:pPr>
+              <w:rPr>
+                <w:rFonts w:ascii="Arial" w:hAnsi="Arial" w:cs="Arial"/>
+              </w:rPr>
+            </w:pPr>
+            <w:r>
+              <w:rPr>
+                <w:rFonts w:ascii="Arial" w:hAnsi="Arial" w:cs="Arial"/>
+              </w:rPr>
               <w:t>${</w:t>
             </w:r>
             <w:proofErr w:type="spellStart"/>
             <w:r>
+              <w:rPr>
+                <w:rFonts w:ascii="Arial" w:hAnsi="Arial" w:cs="Arial"/>
+              </w:rPr>
               <w:t>vuln</w:t>
             </w:r>
             <w:r>
+              <w:rPr>
+                <w:rFonts w:ascii="Arial" w:hAnsi="Arial" w:cs="Arial"/>
+              </w:rPr>
               <w:t>T</w:t>
             </w:r>
             <w:r>
+              <w:rPr>
+                <w:rFonts w:ascii="Arial" w:hAnsi="Arial" w:cs="Arial"/>
+              </w:rPr>
               <w:t>able</w:t>
             </w:r>
             <w:proofErr w:type="spellEnd"/>
             <w:r>
+              <w:rPr>
+                <w:rFonts w:ascii="Arial" w:hAnsi="Arial" w:cs="Arial"/>
+              </w:rPr>
               <w:t>}</w:t>
             </w:r>
           </w:p>
@@ -902,36 +1247,47 @@
             <w:gridSpan w:val="4"/>
           </w:tcPr>
           <w:p>
-            <w:r>
+            <w:pPr>
+              <w:rPr>
+                <w:rFonts w:ascii="Arial" w:hAnsi="Arial" w:cs="Arial"/>
+              </w:rPr>
+            </w:pPr>
+            <w:r>
+              <w:rPr>
+                <w:rFonts w:ascii="Arial" w:hAnsi="Arial" w:cs="Arial"/>
+              </w:rPr>
               <w:t xml:space="preserve">${color </w:t>
             </w:r>
             <w:r>
+              <w:rPr>
+                <w:rFonts w:ascii="Arial" w:hAnsi="Arial" w:cs="Arial"/>
+              </w:rPr>
               <w:t>Critical=8064a</w:t>
             </w:r>
             <w:proofErr w:type="gramStart"/>
             <w:r>
+              <w:rPr>
+                <w:rFonts w:ascii="Arial" w:hAnsi="Arial" w:cs="Arial"/>
+              </w:rPr>
               <w:t>2,High</w:t>
             </w:r>
             <w:proofErr w:type="gramEnd"/>
             <w:r>
-              <w:t>=c0504d,Medium=e68e00,Low=</w:t>
-            </w:r>
-            <w:r>
-              <w:t>33D7FF</w:t>
-            </w:r>
-            <w:r>
-              <w:t>,Recommended=</w:t>
-            </w:r>
-            <w:r>
-              <w:t>081417</w:t>
-            </w:r>
-            <w:r>
-              <w:t>,Informational=</w:t>
-            </w:r>
-            <w:r>
-              <w:t>657376</w:t>
-            </w:r>
-            <w:r>
+              <w:rPr>
+                <w:rFonts w:ascii="Arial" w:hAnsi="Arial" w:cs="Arial"/>
+              </w:rPr>
+              <w:t>=c0504d,Medium=e68e00,Low=33D7FF,Recommended=081417</w:t>
+            </w:r>
+            <w:r>
+              <w:rPr>
+                <w:rFonts w:ascii="Arial" w:hAnsi="Arial" w:cs="Arial"/>
+              </w:rPr>
+              <w:t>,Informational=657376</w:t>
+            </w:r>
+            <w:r>
+              <w:rPr>
+                <w:rFonts w:ascii="Arial" w:hAnsi="Arial" w:cs="Arial"/>
+              </w:rPr>
               <w:t>}</w:t>
             </w:r>
           </w:p>
@@ -940,18 +1296,18 @@
       <w:tr>
         <w:tc>
           <w:tcPr>
-            <w:tcW w:w="270" w:type="dxa"/>
+            <w:tcW w:w="517" w:type="dxa"/>
             <w:shd w:val="clear" w:color="auto" w:fill="ACB9CA" w:themeFill="text2" w:themeFillTint="66"/>
           </w:tcPr>
           <w:p>
             <w:pPr>
               <w:rPr>
-                <w:b/>
-              </w:rPr>
-            </w:pPr>
-            <w:r>
-              <w:rPr>
-                <w:b/>
+                <w:rFonts w:ascii="Arial" w:hAnsi="Arial" w:cs="Arial"/>
+              </w:rPr>
+            </w:pPr>
+            <w:r>
+              <w:rPr>
+                <w:rFonts w:ascii="Arial" w:hAnsi="Arial" w:cs="Arial"/>
               </w:rPr>
               <w:t>#</w:t>
             </w:r>
@@ -959,18 +1315,18 @@
         </w:tc>
         <w:tc>
           <w:tcPr>
-            <w:tcW w:w="2790" w:type="dxa"/>
+            <w:tcW w:w="2543" w:type="dxa"/>
             <w:shd w:val="clear" w:color="auto" w:fill="ACB9CA" w:themeFill="text2" w:themeFillTint="66"/>
           </w:tcPr>
           <w:p>
             <w:pPr>
               <w:rPr>
-                <w:b/>
-              </w:rPr>
-            </w:pPr>
-            <w:r>
-              <w:rPr>
-                <w:b/>
+                <w:rFonts w:ascii="Arial" w:hAnsi="Arial" w:cs="Arial"/>
+              </w:rPr>
+            </w:pPr>
+            <w:r>
+              <w:rPr>
+                <w:rFonts w:ascii="Arial" w:hAnsi="Arial" w:cs="Arial"/>
               </w:rPr>
               <w:t>Vulnerability</w:t>
             </w:r>
@@ -984,18 +1340,18 @@
           <w:p>
             <w:pPr>
               <w:rPr>
-                <w:b/>
-              </w:rPr>
-            </w:pPr>
-            <w:r>
-              <w:rPr>
-                <w:b/>
+                <w:rFonts w:ascii="Arial" w:hAnsi="Arial" w:cs="Arial"/>
+              </w:rPr>
+            </w:pPr>
+            <w:r>
+              <w:rPr>
+                <w:rFonts w:ascii="Arial" w:hAnsi="Arial" w:cs="Arial"/>
               </w:rPr>
               <w:t>Tracking</w:t>
             </w:r>
             <w:r>
               <w:rPr>
-                <w:b/>
+                <w:rFonts w:ascii="Arial" w:hAnsi="Arial" w:cs="Arial"/>
               </w:rPr>
               <w:t xml:space="preserve"> Id</w:t>
             </w:r>
@@ -1009,20 +1365,14 @@
           <w:p>
             <w:pPr>
               <w:rPr>
-                <w:b/>
-              </w:rPr>
-            </w:pPr>
-            <w:r>
-              <w:rPr>
-                <w:b/>
-              </w:rPr>
-              <w:t>Likeli</w:t>
-            </w:r>
-            <w:r>
-              <w:rPr>
-                <w:b/>
-              </w:rPr>
-              <w:t>hood</w:t>
+                <w:rFonts w:ascii="Arial" w:hAnsi="Arial" w:cs="Arial"/>
+              </w:rPr>
+            </w:pPr>
+            <w:r>
+              <w:rPr>
+                <w:rFonts w:ascii="Arial" w:hAnsi="Arial" w:cs="Arial"/>
+              </w:rPr>
+              <w:t>Likelihood</w:t>
             </w:r>
           </w:p>
         </w:tc>
@@ -1034,12 +1384,12 @@
           <w:p>
             <w:pPr>
               <w:rPr>
-                <w:b/>
-              </w:rPr>
-            </w:pPr>
-            <w:r>
-              <w:rPr>
-                <w:b/>
+                <w:rFonts w:ascii="Arial" w:hAnsi="Arial" w:cs="Arial"/>
+              </w:rPr>
+            </w:pPr>
+            <w:r>
+              <w:rPr>
+                <w:rFonts w:ascii="Arial" w:hAnsi="Arial" w:cs="Arial"/>
               </w:rPr>
               <w:t>Impact</w:t>
             </w:r>
@@ -1053,12 +1403,12 @@
           <w:p>
             <w:pPr>
               <w:rPr>
-                <w:b/>
-              </w:rPr>
-            </w:pPr>
-            <w:r>
-              <w:rPr>
-                <w:b/>
+                <w:rFonts w:ascii="Arial" w:hAnsi="Arial" w:cs="Arial"/>
+              </w:rPr>
+            </w:pPr>
+            <w:r>
+              <w:rPr>
+                <w:rFonts w:ascii="Arial" w:hAnsi="Arial" w:cs="Arial"/>
               </w:rPr>
               <w:t>Severity</w:t>
             </w:r>
@@ -1068,34 +1418,62 @@
       <w:tr>
         <w:tc>
           <w:tcPr>
-            <w:tcW w:w="270" w:type="dxa"/>
+            <w:tcW w:w="517" w:type="dxa"/>
           </w:tcPr>
           <w:p>
-            <w:r>
+            <w:pPr>
+              <w:rPr>
+                <w:rFonts w:ascii="Arial" w:hAnsi="Arial" w:cs="Arial"/>
+              </w:rPr>
+            </w:pPr>
+            <w:r>
+              <w:rPr>
+                <w:rFonts w:ascii="Arial" w:hAnsi="Arial" w:cs="Arial"/>
+              </w:rPr>
               <w:t>${count}</w:t>
             </w:r>
           </w:p>
         </w:tc>
         <w:tc>
           <w:tcPr>
-            <w:tcW w:w="2790" w:type="dxa"/>
+            <w:tcW w:w="2543" w:type="dxa"/>
           </w:tcPr>
           <w:p>
-            <w:r>
+            <w:pPr>
+              <w:rPr>
+                <w:rFonts w:ascii="Arial" w:hAnsi="Arial" w:cs="Arial"/>
+              </w:rPr>
+            </w:pPr>
+            <w:r>
+              <w:rPr>
+                <w:rFonts w:ascii="Arial" w:hAnsi="Arial" w:cs="Arial"/>
+              </w:rPr>
               <w:t>${loop} ${</w:t>
             </w:r>
             <w:proofErr w:type="spellStart"/>
             <w:r>
+              <w:rPr>
+                <w:rFonts w:ascii="Arial" w:hAnsi="Arial" w:cs="Arial"/>
+              </w:rPr>
               <w:t>vuln</w:t>
             </w:r>
             <w:r>
+              <w:rPr>
+                <w:rFonts w:ascii="Arial" w:hAnsi="Arial" w:cs="Arial"/>
+              </w:rPr>
               <w:t>N</w:t>
             </w:r>
             <w:r>
+              <w:rPr>
+                <w:rFonts w:ascii="Arial" w:hAnsi="Arial" w:cs="Arial"/>
+              </w:rPr>
               <w:t>ame</w:t>
             </w:r>
             <w:proofErr w:type="spellEnd"/>
             <w:r>
+              <w:rPr>
+                <w:rFonts w:ascii="Arial" w:hAnsi="Arial" w:cs="Arial"/>
+              </w:rPr>
               <w:t>}</w:t>
             </w:r>
           </w:p>
@@ -1105,7 +1483,15 @@
             <w:tcW w:w="1350" w:type="dxa"/>
           </w:tcPr>
           <w:p>
-            <w:r>
+            <w:pPr>
+              <w:rPr>
+                <w:rFonts w:ascii="Arial" w:hAnsi="Arial" w:cs="Arial"/>
+              </w:rPr>
+            </w:pPr>
+            <w:r>
+              <w:rPr>
+                <w:rFonts w:ascii="Arial" w:hAnsi="Arial" w:cs="Arial"/>
+              </w:rPr>
               <w:t>${tracking}</w:t>
             </w:r>
           </w:p>
@@ -1117,11 +1503,13 @@
           <w:p>
             <w:pPr>
               <w:rPr>
+                <w:rFonts w:ascii="Arial" w:hAnsi="Arial" w:cs="Arial"/>
                 <w:color w:val="FAC702"/>
               </w:rPr>
             </w:pPr>
             <w:r>
               <w:rPr>
+                <w:rFonts w:ascii="Arial" w:hAnsi="Arial" w:cs="Arial"/>
                 <w:color w:val="FAC702"/>
               </w:rPr>
               <w:t>${likelihood}</w:t>
@@ -1135,11 +1523,13 @@
           <w:p>
             <w:pPr>
               <w:rPr>
+                <w:rFonts w:ascii="Arial" w:hAnsi="Arial" w:cs="Arial"/>
                 <w:color w:val="FAC703"/>
               </w:rPr>
             </w:pPr>
             <w:r>
               <w:rPr>
+                <w:rFonts w:ascii="Arial" w:hAnsi="Arial" w:cs="Arial"/>
                 <w:color w:val="FAC703"/>
               </w:rPr>
               <w:t>${impact}</w:t>
@@ -1153,11 +1543,13 @@
           <w:p>
             <w:pPr>
               <w:rPr>
+                <w:rFonts w:ascii="Arial" w:hAnsi="Arial" w:cs="Arial"/>
                 <w:color w:val="FAC701"/>
               </w:rPr>
             </w:pPr>
             <w:r>
               <w:rPr>
+                <w:rFonts w:ascii="Arial" w:hAnsi="Arial" w:cs="Arial"/>
                 <w:color w:val="FAC701"/>
               </w:rPr>
               <w:t>${severity}</w:t>
@@ -1169,10 +1561,21 @@
     <w:p>
       <w:pPr>
         <w:spacing w:after="0" w:line="240" w:lineRule="auto"/>
-      </w:pPr>
-    </w:p>
-    <w:p>
-      <w:r>
+        <w:rPr>
+          <w:rFonts w:ascii="Arial" w:hAnsi="Arial" w:cs="Arial"/>
+        </w:rPr>
+      </w:pPr>
+    </w:p>
+    <w:p>
+      <w:pPr>
+        <w:rPr>
+          <w:rFonts w:ascii="Arial" w:hAnsi="Arial" w:cs="Arial"/>
+        </w:rPr>
+      </w:pPr>
+      <w:r>
+        <w:rPr>
+          <w:rFonts w:ascii="Arial" w:hAnsi="Arial" w:cs="Arial"/>
+        </w:rPr>
         <w:br w:type="page"/>
       </w:r>
     </w:p>
@@ -1183,13 +1586,16 @@
           <w:ilvl w:val="0"/>
           <w:numId w:val="1"/>
         </w:numPr>
-        <w:rPr>
-          <w:rFonts w:eastAsia="Arial"/>
-        </w:rPr>
-      </w:pPr>
-      <w:r>
-        <w:rPr>
-          <w:rFonts w:eastAsia="Arial"/>
+        <w:spacing w:after="120"/>
+        <w:rPr>
+          <w:rFonts w:eastAsia="Arial" w:cs="Arial"/>
+          <w:b w:val="0"/>
+        </w:rPr>
+      </w:pPr>
+      <w:r>
+        <w:rPr>
+          <w:rFonts w:eastAsia="Arial" w:cs="Arial"/>
+          <w:b w:val="0"/>
         </w:rPr>
         <w:lastRenderedPageBreak/>
         <w:t>Technical Findings</w:t>
@@ -1198,17 +1604,15 @@
     <w:p>
       <w:pPr>
         <w:spacing w:after="0" w:line="240" w:lineRule="auto"/>
-      </w:pPr>
-    </w:p>
-    <w:p>
-      <w:pPr>
-        <w:spacing w:after="0" w:line="240" w:lineRule="auto"/>
+        <w:rPr>
+          <w:rFonts w:ascii="Arial" w:hAnsi="Arial" w:cs="Arial"/>
+        </w:rPr>
       </w:pPr>
     </w:p>
     <w:tbl>
       <w:tblPr>
         <w:tblStyle w:val="TableGrid"/>
-        <w:tblW w:w="9074" w:type="dxa"/>
+        <w:tblW w:w="9157" w:type="dxa"/>
         <w:tblInd w:w="198" w:type="dxa"/>
         <w:tblBorders>
           <w:top w:val="none" w:sz="0" w:space="0" w:color="auto"/>
@@ -1222,88 +1626,113 @@
         <w:tblLook w:val="04A0" w:firstRow="1" w:lastRow="0" w:firstColumn="1" w:lastColumn="0" w:noHBand="0" w:noVBand="1"/>
       </w:tblPr>
       <w:tblGrid>
-        <w:gridCol w:w="236"/>
-        <w:gridCol w:w="1737"/>
+        <w:gridCol w:w="697"/>
+        <w:gridCol w:w="1276"/>
         <w:gridCol w:w="4667"/>
-        <w:gridCol w:w="2416"/>
-        <w:gridCol w:w="18"/>
+        <w:gridCol w:w="2517"/>
       </w:tblGrid>
       <w:tr>
         <w:trPr>
-          <w:gridAfter w:val="1"/>
-          <w:wAfter w:w="18" w:type="dxa"/>
           <w:trHeight w:val="271"/>
         </w:trPr>
         <w:tc>
           <w:tcPr>
             <w:tcW w:w="1973" w:type="dxa"/>
             <w:gridSpan w:val="2"/>
-            <w:tcBorders>
-              <w:bottom w:val="single" w:sz="4" w:space="0" w:color="auto"/>
-            </w:tcBorders>
           </w:tcPr>
           <w:p>
             <w:pPr>
               <w:rPr>
-                <w:rFonts w:cs="Arial"/>
-              </w:rPr>
-            </w:pPr>
-            <w:r>
+                <w:rFonts w:ascii="Arial" w:hAnsi="Arial" w:cs="Arial"/>
+              </w:rPr>
+            </w:pPr>
+            <w:r>
+              <w:rPr>
+                <w:rFonts w:ascii="Arial" w:hAnsi="Arial" w:cs="Arial"/>
+              </w:rPr>
               <w:t>${</w:t>
             </w:r>
             <w:proofErr w:type="spellStart"/>
             <w:r>
+              <w:rPr>
+                <w:rFonts w:ascii="Arial" w:hAnsi="Arial" w:cs="Arial"/>
+              </w:rPr>
               <w:t>vuln</w:t>
             </w:r>
             <w:r>
+              <w:rPr>
+                <w:rFonts w:ascii="Arial" w:hAnsi="Arial" w:cs="Arial"/>
+              </w:rPr>
               <w:t>T</w:t>
             </w:r>
             <w:r>
+              <w:rPr>
+                <w:rFonts w:ascii="Arial" w:hAnsi="Arial" w:cs="Arial"/>
+              </w:rPr>
               <w:t>able</w:t>
             </w:r>
             <w:proofErr w:type="spellEnd"/>
             <w:r>
+              <w:rPr>
+                <w:rFonts w:ascii="Arial" w:hAnsi="Arial" w:cs="Arial"/>
+              </w:rPr>
               <w:t>}</w:t>
             </w:r>
           </w:p>
         </w:tc>
         <w:tc>
           <w:tcPr>
-            <w:tcW w:w="7083" w:type="dxa"/>
+            <w:tcW w:w="7184" w:type="dxa"/>
             <w:gridSpan w:val="2"/>
-            <w:tcBorders>
-              <w:bottom w:val="single" w:sz="4" w:space="0" w:color="auto"/>
-            </w:tcBorders>
           </w:tcPr>
           <w:p>
-            <w:r>
-              <w:t>${cells Critical=8064a2,High=c0504d,</w:t>
-            </w:r>
-            <w:r>
+            <w:pPr>
+              <w:rPr>
+                <w:rFonts w:ascii="Arial" w:hAnsi="Arial" w:cs="Arial"/>
+              </w:rPr>
+            </w:pPr>
+            <w:r>
+              <w:rPr>
+                <w:rFonts w:ascii="Arial" w:hAnsi="Arial" w:cs="Arial"/>
+              </w:rPr>
+              <w:t>${cells Critical=8064a</w:t>
+            </w:r>
+            <w:proofErr w:type="gramStart"/>
+            <w:r>
+              <w:rPr>
+                <w:rFonts w:ascii="Arial" w:hAnsi="Arial" w:cs="Arial"/>
+              </w:rPr>
+              <w:t>2,High</w:t>
+            </w:r>
+            <w:proofErr w:type="gramEnd"/>
+            <w:r>
+              <w:rPr>
+                <w:rFonts w:ascii="Arial" w:hAnsi="Arial" w:cs="Arial"/>
+              </w:rPr>
+              <w:t>=c0504d,</w:t>
+            </w:r>
+            <w:r>
+              <w:rPr>
+                <w:rFonts w:ascii="Arial" w:hAnsi="Arial" w:cs="Arial"/>
+              </w:rPr>
               <w:t>Medium=e68e00</w:t>
             </w:r>
             <w:r>
+              <w:rPr>
+                <w:rFonts w:ascii="Arial" w:hAnsi="Arial" w:cs="Arial"/>
+              </w:rPr>
               <w:t>,</w:t>
             </w:r>
             <w:r>
-              <w:t xml:space="preserve"> Low=</w:t>
-            </w:r>
-            <w:r>
-              <w:t>33D7FF</w:t>
-            </w:r>
-            <w:r>
-              <w:t>,Recommended=</w:t>
-            </w:r>
-            <w:r>
-              <w:t>081417</w:t>
-            </w:r>
-            <w:r>
-              <w:t>,Informational=</w:t>
-            </w:r>
-            <w:r>
-              <w:t>657376</w:t>
-            </w:r>
-            <w:r>
+              <w:rPr>
+                <w:rFonts w:ascii="Arial" w:hAnsi="Arial" w:cs="Arial"/>
+              </w:rPr>
+              <w:t xml:space="preserve"> Low=33D7FF,Recommended=081417,Informational=657376</w:t>
+            </w:r>
+            <w:r>
+              <w:rPr>
+                <w:rFonts w:ascii="Arial" w:hAnsi="Arial" w:cs="Arial"/>
+              </w:rPr>
               <w:t>}</w:t>
             </w:r>
           </w:p>
@@ -1315,17 +1744,17 @@
         </w:trPr>
         <w:tc>
           <w:tcPr>
-            <w:tcW w:w="236" w:type="dxa"/>
-            <w:tcBorders>
-              <w:top w:val="single" w:sz="4" w:space="0" w:color="auto"/>
-              <w:left w:val="single" w:sz="4" w:space="0" w:color="auto"/>
-            </w:tcBorders>
+            <w:tcW w:w="697" w:type="dxa"/>
             <w:shd w:val="clear" w:color="auto" w:fill="FAC701"/>
+            <w:tcMar>
+              <w:top w:w="144" w:type="dxa"/>
+              <w:bottom w:w="144" w:type="dxa"/>
+            </w:tcMar>
           </w:tcPr>
           <w:p>
             <w:pPr>
               <w:rPr>
-                <w:rFonts w:cs="Arial"/>
+                <w:rFonts w:ascii="Arial" w:hAnsi="Arial" w:cs="Arial"/>
                 <w:color w:val="F2F2F2" w:themeColor="background1" w:themeShade="F2"/>
                 <w:sz w:val="10"/>
                 <w:szCs w:val="10"/>
@@ -1333,41 +1762,53 @@
             </w:pPr>
             <w:r>
               <w:rPr>
-                <w:rFonts w:cs="Arial"/>
+                <w:rFonts w:ascii="Arial" w:hAnsi="Arial" w:cs="Arial"/>
                 <w:color w:val="F2F2F2" w:themeColor="background1" w:themeShade="F2"/>
                 <w:sz w:val="10"/>
                 <w:szCs w:val="10"/>
               </w:rPr>
-              <w:t>${loop-</w:t>
-            </w:r>
-            <w:r>
-              <w:rPr>
-                <w:rFonts w:cs="Arial"/>
+              <w:t>${</w:t>
+            </w:r>
+            <w:proofErr w:type="gramStart"/>
+            <w:r>
+              <w:rPr>
+                <w:rFonts w:ascii="Arial" w:hAnsi="Arial" w:cs="Arial"/>
                 <w:color w:val="F2F2F2" w:themeColor="background1" w:themeShade="F2"/>
                 <w:sz w:val="10"/>
                 <w:szCs w:val="10"/>
               </w:rPr>
-              <w:t>4</w:t>
-            </w:r>
-            <w:r>
-              <w:rPr>
-                <w:rFonts w:cs="Arial"/>
+              <w:t>loop-</w:t>
+            </w:r>
+            <w:r>
+              <w:rPr>
+                <w:rFonts w:ascii="Arial" w:hAnsi="Arial" w:cs="Arial"/>
                 <w:color w:val="F2F2F2" w:themeColor="background1" w:themeShade="F2"/>
                 <w:sz w:val="10"/>
                 <w:szCs w:val="10"/>
               </w:rPr>
+              <w:t>4</w:t>
+            </w:r>
+            <w:proofErr w:type="gramEnd"/>
+            <w:r>
+              <w:rPr>
+                <w:rFonts w:ascii="Arial" w:hAnsi="Arial" w:cs="Arial"/>
+                <w:color w:val="F2F2F2" w:themeColor="background1" w:themeShade="F2"/>
+                <w:sz w:val="10"/>
+                <w:szCs w:val="10"/>
+              </w:rPr>
               <w:t xml:space="preserve">} </w:t>
             </w:r>
           </w:p>
         </w:tc>
         <w:tc>
           <w:tcPr>
-            <w:tcW w:w="6404" w:type="dxa"/>
+            <w:tcW w:w="5943" w:type="dxa"/>
             <w:gridSpan w:val="2"/>
-            <w:tcBorders>
-              <w:top w:val="single" w:sz="4" w:space="0" w:color="auto"/>
-            </w:tcBorders>
             <w:shd w:val="clear" w:color="auto" w:fill="FAC701"/>
+            <w:tcMar>
+              <w:top w:w="144" w:type="dxa"/>
+              <w:bottom w:w="144" w:type="dxa"/>
+            </w:tcMar>
           </w:tcPr>
           <w:p>
             <w:pPr>
@@ -1378,52 +1819,78 @@
               </w:numPr>
               <w:ind w:left="176" w:hanging="270"/>
               <w:rPr>
-                <w:rFonts w:cs="Arial"/>
+                <w:rFonts w:ascii="Arial" w:hAnsi="Arial" w:cs="Arial"/>
                 <w:b w:val="0"/>
               </w:rPr>
             </w:pPr>
             <w:r>
+              <w:rPr>
+                <w:rFonts w:ascii="Arial" w:hAnsi="Arial" w:cs="Arial"/>
+                <w:b w:val="0"/>
+              </w:rPr>
               <w:t>${</w:t>
             </w:r>
             <w:proofErr w:type="spellStart"/>
             <w:r>
+              <w:rPr>
+                <w:rFonts w:ascii="Arial" w:hAnsi="Arial" w:cs="Arial"/>
+                <w:b w:val="0"/>
+              </w:rPr>
               <w:t>vul</w:t>
             </w:r>
             <w:r>
+              <w:rPr>
+                <w:rFonts w:ascii="Arial" w:hAnsi="Arial" w:cs="Arial"/>
+                <w:b w:val="0"/>
+              </w:rPr>
               <w:t>n</w:t>
             </w:r>
             <w:r>
+              <w:rPr>
+                <w:rFonts w:ascii="Arial" w:hAnsi="Arial" w:cs="Arial"/>
+                <w:b w:val="0"/>
+              </w:rPr>
               <w:t>N</w:t>
             </w:r>
             <w:r>
+              <w:rPr>
+                <w:rFonts w:ascii="Arial" w:hAnsi="Arial" w:cs="Arial"/>
+                <w:b w:val="0"/>
+              </w:rPr>
               <w:t>ame</w:t>
             </w:r>
             <w:proofErr w:type="spellEnd"/>
             <w:r>
+              <w:rPr>
+                <w:rFonts w:ascii="Arial" w:hAnsi="Arial" w:cs="Arial"/>
+                <w:b w:val="0"/>
+              </w:rPr>
               <w:t>}</w:t>
             </w:r>
           </w:p>
         </w:tc>
         <w:tc>
           <w:tcPr>
-            <w:tcW w:w="2434" w:type="dxa"/>
-            <w:gridSpan w:val="2"/>
-            <w:tcBorders>
-              <w:top w:val="single" w:sz="4" w:space="0" w:color="auto"/>
-              <w:right w:val="single" w:sz="4" w:space="0" w:color="auto"/>
-            </w:tcBorders>
+            <w:tcW w:w="2517" w:type="dxa"/>
             <w:shd w:val="clear" w:color="auto" w:fill="FAC701"/>
+            <w:tcMar>
+              <w:top w:w="144" w:type="dxa"/>
+              <w:left w:w="115" w:type="dxa"/>
+              <w:bottom w:w="144" w:type="dxa"/>
+              <w:right w:w="115" w:type="dxa"/>
+            </w:tcMar>
           </w:tcPr>
           <w:p>
             <w:pPr>
               <w:jc w:val="right"/>
               <w:rPr>
-                <w:b/>
+                <w:rFonts w:ascii="Arial" w:hAnsi="Arial" w:cs="Arial"/>
                 <w:color w:val="F2F2F2" w:themeColor="background1" w:themeShade="F2"/>
               </w:rPr>
             </w:pPr>
             <w:r>
               <w:rPr>
+                <w:rFonts w:ascii="Arial" w:hAnsi="Arial" w:cs="Arial"/>
                 <w:color w:val="F2F2F2" w:themeColor="background1" w:themeShade="F2"/>
               </w:rPr>
               <w:t>${severity}</w:t>
@@ -1433,35 +1900,30 @@
       </w:tr>
       <w:tr>
         <w:trPr>
-          <w:gridAfter w:val="1"/>
-          <w:wAfter w:w="18" w:type="dxa"/>
           <w:trHeight w:val="554"/>
         </w:trPr>
         <w:tc>
           <w:tcPr>
             <w:tcW w:w="1973" w:type="dxa"/>
             <w:gridSpan w:val="2"/>
-            <w:tcBorders>
-              <w:top w:val="single" w:sz="4" w:space="0" w:color="auto"/>
-            </w:tcBorders>
           </w:tcPr>
           <w:p>
             <w:pPr>
               <w:rPr>
-                <w:b/>
+                <w:rFonts w:ascii="Arial" w:hAnsi="Arial" w:cs="Arial"/>
                 <w:u w:val="single"/>
               </w:rPr>
             </w:pPr>
             <w:r>
               <w:rPr>
-                <w:b/>
+                <w:rFonts w:ascii="Arial" w:hAnsi="Arial" w:cs="Arial"/>
                 <w:u w:val="single"/>
               </w:rPr>
               <w:t>Category</w:t>
             </w:r>
             <w:r>
               <w:rPr>
-                <w:b/>
+                <w:rFonts w:ascii="Arial" w:hAnsi="Arial" w:cs="Arial"/>
                 <w:u w:val="single"/>
               </w:rPr>
               <w:t>:</w:t>
@@ -1470,79 +1932,64 @@
         </w:tc>
         <w:tc>
           <w:tcPr>
-            <w:tcW w:w="7083" w:type="dxa"/>
+            <w:tcW w:w="7184" w:type="dxa"/>
             <w:gridSpan w:val="2"/>
-            <w:tcBorders>
-              <w:top w:val="single" w:sz="4" w:space="0" w:color="auto"/>
-            </w:tcBorders>
           </w:tcPr>
           <w:p>
-            <w:r>
+            <w:pPr>
+              <w:rPr>
+                <w:rFonts w:ascii="Arial" w:hAnsi="Arial" w:cs="Arial"/>
+              </w:rPr>
+            </w:pPr>
+            <w:r>
+              <w:rPr>
+                <w:rFonts w:ascii="Arial" w:hAnsi="Arial" w:cs="Arial"/>
+              </w:rPr>
               <w:t>${category}</w:t>
             </w:r>
           </w:p>
-          <w:p/>
+          <w:p>
+            <w:pPr>
+              <w:rPr>
+                <w:rFonts w:ascii="Arial" w:hAnsi="Arial" w:cs="Arial"/>
+              </w:rPr>
+            </w:pPr>
+          </w:p>
         </w:tc>
       </w:tr>
       <w:tr>
         <w:trPr>
-          <w:gridAfter w:val="1"/>
-          <w:wAfter w:w="18" w:type="dxa"/>
           <w:trHeight w:val="543"/>
         </w:trPr>
         <w:tc>
           <w:tcPr>
-            <w:tcW w:w="1973" w:type="dxa"/>
-            <w:gridSpan w:val="2"/>
+            <w:tcW w:w="9157" w:type="dxa"/>
+            <w:gridSpan w:val="4"/>
           </w:tcPr>
           <w:p>
             <w:pPr>
               <w:rPr>
-                <w:rFonts w:cs="Arial"/>
-                <w:b/>
+                <w:rFonts w:ascii="Arial" w:hAnsi="Arial" w:cs="Arial"/>
                 <w:u w:val="single"/>
               </w:rPr>
             </w:pPr>
             <w:r>
               <w:rPr>
-                <w:rFonts w:cs="Arial"/>
-                <w:b/>
+                <w:rFonts w:ascii="Arial" w:hAnsi="Arial" w:cs="Arial"/>
                 <w:u w:val="single"/>
               </w:rPr>
-              <w:t>Descr</w:t>
-            </w:r>
-            <w:r>
-              <w:rPr>
-                <w:rFonts w:cs="Arial"/>
-                <w:b/>
-                <w:u w:val="single"/>
-              </w:rPr>
-              <w:t>iption</w:t>
-            </w:r>
-            <w:r>
-              <w:rPr>
-                <w:rFonts w:cs="Arial"/>
-                <w:b/>
-                <w:u w:val="single"/>
-              </w:rPr>
-              <w:t>:</w:t>
-            </w:r>
-          </w:p>
-        </w:tc>
-        <w:tc>
-          <w:tcPr>
-            <w:tcW w:w="7083" w:type="dxa"/>
-            <w:gridSpan w:val="2"/>
-          </w:tcPr>
-          <w:p>
-            <w:pPr>
-              <w:rPr>
-                <w:rFonts w:cs="Arial"/>
-              </w:rPr>
-            </w:pPr>
-            <w:r>
-              <w:rPr>
-                <w:rFonts w:cs="Arial"/>
+              <w:t>Description:</w:t>
+            </w:r>
+          </w:p>
+          <w:p>
+            <w:pPr>
+              <w:rPr>
+                <w:rFonts w:ascii="Arial" w:hAnsi="Arial" w:cs="Arial"/>
+              </w:rPr>
+            </w:pPr>
+            <w:r>
+              <w:rPr>
+                <w:rFonts w:ascii="Arial" w:hAnsi="Arial" w:cs="Arial"/>
               </w:rPr>
               <w:t>${desc}</w:t>
             </w:r>
@@ -1550,7 +1997,7 @@
           <w:p>
             <w:pPr>
               <w:rPr>
-                <w:rFonts w:cs="Arial"/>
+                <w:rFonts w:ascii="Arial" w:hAnsi="Arial" w:cs="Arial"/>
               </w:rPr>
             </w:pPr>
           </w:p>
@@ -1558,55 +2005,37 @@
       </w:tr>
       <w:tr>
         <w:trPr>
-          <w:gridAfter w:val="1"/>
-          <w:wAfter w:w="18" w:type="dxa"/>
           <w:trHeight w:val="543"/>
         </w:trPr>
         <w:tc>
           <w:tcPr>
-            <w:tcW w:w="1973" w:type="dxa"/>
-            <w:gridSpan w:val="2"/>
+            <w:tcW w:w="9157" w:type="dxa"/>
+            <w:gridSpan w:val="4"/>
           </w:tcPr>
           <w:p>
             <w:pPr>
               <w:rPr>
-                <w:rFonts w:cs="Arial"/>
-                <w:b/>
+                <w:rFonts w:ascii="Arial" w:hAnsi="Arial" w:cs="Arial"/>
                 <w:u w:val="single"/>
               </w:rPr>
             </w:pPr>
             <w:r>
               <w:rPr>
-                <w:rFonts w:cs="Arial"/>
-                <w:b/>
+                <w:rFonts w:ascii="Arial" w:hAnsi="Arial" w:cs="Arial"/>
                 <w:u w:val="single"/>
               </w:rPr>
-              <w:t>Recommendation</w:t>
-            </w:r>
-            <w:r>
-              <w:rPr>
-                <w:rFonts w:cs="Arial"/>
-                <w:b/>
-                <w:u w:val="single"/>
-              </w:rPr>
-              <w:t>:</w:t>
-            </w:r>
-          </w:p>
-        </w:tc>
-        <w:tc>
-          <w:tcPr>
-            <w:tcW w:w="7083" w:type="dxa"/>
-            <w:gridSpan w:val="2"/>
-          </w:tcPr>
-          <w:p>
-            <w:pPr>
-              <w:rPr>
-                <w:rFonts w:cs="Arial"/>
-              </w:rPr>
-            </w:pPr>
-            <w:r>
-              <w:rPr>
-                <w:rFonts w:cs="Arial"/>
+              <w:t>Recommendation:</w:t>
+            </w:r>
+          </w:p>
+          <w:p>
+            <w:pPr>
+              <w:rPr>
+                <w:rFonts w:ascii="Arial" w:hAnsi="Arial" w:cs="Arial"/>
+              </w:rPr>
+            </w:pPr>
+            <w:r>
+              <w:rPr>
+                <w:rFonts w:ascii="Arial" w:hAnsi="Arial" w:cs="Arial"/>
               </w:rPr>
               <w:t>${rec}</w:t>
             </w:r>
@@ -1614,7 +2043,7 @@
           <w:p>
             <w:pPr>
               <w:rPr>
-                <w:rFonts w:cs="Arial"/>
+                <w:rFonts w:ascii="Arial" w:hAnsi="Arial" w:cs="Arial"/>
               </w:rPr>
             </w:pPr>
           </w:p>
@@ -1622,156 +2051,35 @@
       </w:tr>
       <w:tr>
         <w:trPr>
-          <w:gridAfter w:val="1"/>
-          <w:wAfter w:w="18" w:type="dxa"/>
           <w:trHeight w:val="414"/>
         </w:trPr>
         <w:tc>
           <w:tcPr>
-            <w:tcW w:w="1973" w:type="dxa"/>
-            <w:gridSpan w:val="2"/>
+            <w:tcW w:w="9157" w:type="dxa"/>
+            <w:gridSpan w:val="4"/>
           </w:tcPr>
           <w:p>
             <w:pPr>
-              <w:rPr>
-                <w:rFonts w:cs="Arial"/>
-                <w:b/>
-                <w:u w:val="single"/>
-              </w:rPr>
-            </w:pPr>
-            <w:r>
-              <w:rPr>
-                <w:rFonts w:cs="Arial"/>
-                <w:b/>
-                <w:u w:val="single"/>
-              </w:rPr>
-              <w:t>Details:</w:t>
-            </w:r>
-          </w:p>
-        </w:tc>
-        <w:tc>
-          <w:tcPr>
-            <w:tcW w:w="7083" w:type="dxa"/>
-            <w:gridSpan w:val="2"/>
-          </w:tcPr>
-          <w:p>
-            <w:pPr>
               <w:ind w:right="702"/>
               <w:rPr>
-                <w:rFonts w:cs="Arial"/>
-              </w:rPr>
-            </w:pPr>
-            <w:r>
-              <w:rPr>
-                <w:rFonts w:cs="Arial"/>
-              </w:rPr>
-              <w:t>${</w:t>
-            </w:r>
-            <w:proofErr w:type="spellStart"/>
-            <w:r>
-              <w:rPr>
-                <w:rFonts w:cs="Arial"/>
-              </w:rPr>
-              <w:t>exBegin</w:t>
-            </w:r>
-            <w:proofErr w:type="spellEnd"/>
-            <w:r>
-              <w:rPr>
-                <w:rFonts w:cs="Arial"/>
-              </w:rPr>
-              <w:t>}</w:t>
-            </w:r>
-          </w:p>
-          <w:p>
-            <w:pPr>
-              <w:ind w:right="702"/>
-              <w:rPr>
-                <w:rFonts w:cs="Arial"/>
-                <w:b/>
-                <w:bCs/>
-              </w:rPr>
-            </w:pPr>
-            <w:r>
-              <w:rPr>
-                <w:rFonts w:cs="Arial"/>
-                <w:b/>
-                <w:bCs/>
-              </w:rPr>
-              <w:t>Example ${</w:t>
-            </w:r>
-            <w:proofErr w:type="spellStart"/>
-            <w:r>
-              <w:rPr>
-                <w:rFonts w:cs="Arial"/>
-                <w:b/>
-                <w:bCs/>
-              </w:rPr>
-              <w:t>exploitStepNum</w:t>
-            </w:r>
-            <w:proofErr w:type="spellEnd"/>
-            <w:r>
-              <w:rPr>
-                <w:rFonts w:cs="Arial"/>
-                <w:b/>
-                <w:bCs/>
-              </w:rPr>
-              <w:t>}:</w:t>
-            </w:r>
-          </w:p>
-          <w:p>
-            <w:pPr>
-              <w:ind w:right="702"/>
-              <w:rPr>
-                <w:rFonts w:cs="Arial"/>
-              </w:rPr>
-            </w:pPr>
-          </w:p>
-          <w:p>
-            <w:pPr>
-              <w:ind w:right="702"/>
-              <w:rPr>
-                <w:rFonts w:cs="Arial"/>
-              </w:rPr>
-            </w:pPr>
-            <w:r>
-              <w:rPr>
-                <w:rFonts w:cs="Arial"/>
-              </w:rPr>
-              <w:t>${exploit}</w:t>
-            </w:r>
-          </w:p>
-          <w:p>
-            <w:pPr>
-              <w:ind w:right="702"/>
-              <w:rPr>
-                <w:rFonts w:cs="Arial"/>
-              </w:rPr>
-            </w:pPr>
-          </w:p>
-          <w:p>
-            <w:pPr>
-              <w:ind w:right="702"/>
-              <w:rPr>
-                <w:rFonts w:cs="Arial"/>
-              </w:rPr>
-            </w:pPr>
-            <w:r>
-              <w:rPr>
-                <w:rFonts w:cs="Arial"/>
-              </w:rPr>
-              <w:t>${</w:t>
-            </w:r>
-            <w:proofErr w:type="spellStart"/>
-            <w:r>
-              <w:rPr>
-                <w:rFonts w:cs="Arial"/>
-              </w:rPr>
-              <w:t>exEnd</w:t>
-            </w:r>
-            <w:proofErr w:type="spellEnd"/>
-            <w:r>
-              <w:rPr>
-                <w:rFonts w:cs="Arial"/>
+                <w:rFonts w:ascii="Arial" w:hAnsi="Arial" w:cs="Arial"/>
+              </w:rPr>
+            </w:pPr>
+            <w:r>
+              <w:rPr>
+                <w:rFonts w:ascii="Arial" w:hAnsi="Arial" w:cs="Arial"/>
+              </w:rPr>
+              <w:t>${detail</w:t>
+            </w:r>
+            <w:r>
+              <w:rPr>
+                <w:rFonts w:ascii="Arial" w:hAnsi="Arial" w:cs="Arial"/>
+              </w:rPr>
+              <w:t>s</w:t>
+            </w:r>
+            <w:r>
+              <w:rPr>
+                <w:rFonts w:ascii="Arial" w:hAnsi="Arial" w:cs="Arial"/>
               </w:rPr>
               <w:t>}</w:t>
             </w:r>
@@ -1779,11 +2087,13 @@
         </w:tc>
       </w:tr>
     </w:tbl>
-    <w:p/>
-    <w:p/>
-    <w:p/>
-    <w:p/>
-    <w:p/>
+    <w:p>
+      <w:pPr>
+        <w:rPr>
+          <w:rFonts w:ascii="Arial" w:hAnsi="Arial" w:cs="Arial"/>
+        </w:rPr>
+      </w:pPr>
+    </w:p>
     <w:p>
       <w:pPr>
         <w:pStyle w:val="Heading1"/>
@@ -1792,29 +2102,30 @@
           <w:numId w:val="1"/>
         </w:numPr>
         <w:rPr>
-          <w:rFonts w:eastAsia="Arial"/>
-        </w:rPr>
-      </w:pPr>
-      <w:r>
-        <w:rPr>
-          <w:rFonts w:eastAsia="Arial"/>
+          <w:rFonts w:eastAsia="Arial" w:cs="Arial"/>
+          <w:b w:val="0"/>
+        </w:rPr>
+      </w:pPr>
+      <w:r>
+        <w:rPr>
+          <w:rFonts w:eastAsia="Arial" w:cs="Arial"/>
+          <w:b w:val="0"/>
         </w:rPr>
         <w:t>Conclusion</w:t>
       </w:r>
     </w:p>
-    <w:p/>
     <w:p>
       <w:pPr>
         <w:spacing w:before="100" w:beforeAutospacing="1" w:after="100" w:afterAutospacing="1" w:line="240" w:lineRule="auto"/>
         <w:rPr>
-          <w:rFonts w:eastAsia="Times New Roman" w:cstheme="minorHAnsi"/>
+          <w:rFonts w:ascii="Arial" w:eastAsia="Times New Roman" w:hAnsi="Arial" w:cs="Arial"/>
           <w:sz w:val="24"/>
           <w:szCs w:val="24"/>
         </w:rPr>
       </w:pPr>
       <w:r>
         <w:rPr>
-          <w:rFonts w:eastAsia="Times New Roman" w:cstheme="minorHAnsi"/>
+          <w:rFonts w:ascii="Arial" w:eastAsia="Times New Roman" w:hAnsi="Arial" w:cs="Arial"/>
           <w:sz w:val="24"/>
           <w:szCs w:val="24"/>
         </w:rPr>
@@ -1825,66 +2136,64 @@
       <w:pPr>
         <w:spacing w:before="100" w:beforeAutospacing="1" w:after="100" w:afterAutospacing="1" w:line="240" w:lineRule="auto"/>
         <w:rPr>
-          <w:rFonts w:eastAsia="Times New Roman" w:cstheme="minorHAnsi"/>
+          <w:rFonts w:ascii="Arial" w:eastAsia="Times New Roman" w:hAnsi="Arial" w:cs="Arial"/>
           <w:sz w:val="24"/>
           <w:szCs w:val="24"/>
         </w:rPr>
       </w:pPr>
       <w:r>
         <w:rPr>
-          <w:rFonts w:eastAsia="Times New Roman" w:cstheme="minorHAnsi"/>
+          <w:rFonts w:ascii="Arial" w:eastAsia="Times New Roman" w:hAnsi="Arial" w:cs="Arial"/>
           <w:sz w:val="24"/>
           <w:szCs w:val="24"/>
         </w:rPr>
-        <w:t>All vulnerabilities must be remediated in PRODUCTION before the due date to prevent escalation. The vulnerabilities begin tracking on the date of the report out meeting. All vulnerabilities must be verified by a member of the assessment team before moving the changes to production. Below is a table describing the timelines for each of the vulnerability Severity Ratings.</w:t>
+        <w:t xml:space="preserve">All vulnerabilities must be remediated in PRODUCTION before the due date to prevent escalation. The vulnerabilities begin tracking on the date of the </w:t>
+      </w:r>
+      <w:r>
+        <w:rPr>
+          <w:rFonts w:ascii="Arial" w:eastAsia="Times New Roman" w:hAnsi="Arial" w:cs="Arial"/>
+          <w:sz w:val="24"/>
+          <w:szCs w:val="24"/>
+        </w:rPr>
+        <w:t>report-out</w:t>
+      </w:r>
+      <w:r>
+        <w:rPr>
+          <w:rFonts w:ascii="Arial" w:eastAsia="Times New Roman" w:hAnsi="Arial" w:cs="Arial"/>
+          <w:sz w:val="24"/>
+          <w:szCs w:val="24"/>
+        </w:rPr>
+        <w:t xml:space="preserve"> meeting. All vulnerabilities must be verified by a member of the assessment team before moving the changes to production. Below is a table describing the timelines for each of the vulnerability Severity Ratings.</w:t>
       </w:r>
     </w:p>
     <w:tbl>
       <w:tblPr>
-        <w:tblW w:w="5000" w:type="pct"/>
-        <w:tblCellSpacing w:w="0" w:type="dxa"/>
-        <w:tblBorders>
-          <w:top w:val="outset" w:sz="6" w:space="0" w:color="auto"/>
-          <w:left w:val="outset" w:sz="6" w:space="0" w:color="auto"/>
-          <w:bottom w:val="outset" w:sz="6" w:space="0" w:color="auto"/>
-          <w:right w:val="outset" w:sz="6" w:space="0" w:color="auto"/>
-        </w:tblBorders>
-        <w:tblCellMar>
-          <w:left w:w="0" w:type="dxa"/>
-          <w:right w:w="0" w:type="dxa"/>
-        </w:tblCellMar>
+        <w:tblStyle w:val="TableGrid"/>
+        <w:tblW w:w="9350" w:type="dxa"/>
         <w:tblLook w:val="04A0" w:firstRow="1" w:lastRow="0" w:firstColumn="1" w:lastColumn="0" w:noHBand="0" w:noVBand="1"/>
       </w:tblPr>
       <w:tblGrid>
-        <w:gridCol w:w="1485"/>
-        <w:gridCol w:w="7859"/>
+        <w:gridCol w:w="1831"/>
+        <w:gridCol w:w="7519"/>
       </w:tblGrid>
       <w:tr>
-        <w:trPr>
-          <w:tblCellSpacing w:w="0" w:type="dxa"/>
-        </w:trPr>
         <w:tc>
           <w:tcPr>
-            <w:tcW w:w="0" w:type="auto"/>
-            <w:tcBorders>
-              <w:top w:val="outset" w:sz="6" w:space="0" w:color="auto"/>
-              <w:left w:val="outset" w:sz="6" w:space="0" w:color="auto"/>
-              <w:bottom w:val="outset" w:sz="6" w:space="0" w:color="auto"/>
-              <w:right w:val="outset" w:sz="6" w:space="0" w:color="auto"/>
-            </w:tcBorders>
+            <w:tcW w:w="1705" w:type="dxa"/>
             <w:vAlign w:val="center"/>
-            <w:hideMark/>
           </w:tcPr>
           <w:p>
             <w:pPr>
-              <w:spacing w:after="0" w:line="240" w:lineRule="auto"/>
-              <w:rPr>
-                <w:rFonts w:eastAsia="Times New Roman" w:cstheme="minorHAnsi"/>
-              </w:rPr>
-            </w:pPr>
-            <w:r>
-              <w:rPr>
-                <w:rFonts w:eastAsia="Times New Roman" w:cstheme="minorHAnsi"/>
+              <w:spacing w:before="100" w:beforeAutospacing="1" w:after="100" w:afterAutospacing="1"/>
+              <w:rPr>
+                <w:rFonts w:ascii="Arial" w:eastAsia="Times New Roman" w:hAnsi="Arial" w:cs="Arial"/>
+                <w:sz w:val="24"/>
+                <w:szCs w:val="24"/>
+              </w:rPr>
+            </w:pPr>
+            <w:r>
+              <w:rPr>
+                <w:rFonts w:ascii="Arial" w:eastAsia="Times New Roman" w:hAnsi="Arial" w:cs="Arial"/>
               </w:rPr>
               <w:t>  Critical  </w:t>
             </w:r>
@@ -1892,86 +2201,81 @@
         </w:tc>
         <w:tc>
           <w:tcPr>
-            <w:tcW w:w="0" w:type="auto"/>
-            <w:tcBorders>
-              <w:top w:val="outset" w:sz="6" w:space="0" w:color="auto"/>
-              <w:left w:val="outset" w:sz="6" w:space="0" w:color="auto"/>
-              <w:bottom w:val="outset" w:sz="6" w:space="0" w:color="auto"/>
-              <w:right w:val="outset" w:sz="6" w:space="0" w:color="auto"/>
-            </w:tcBorders>
+            <w:tcW w:w="7645" w:type="dxa"/>
             <w:vAlign w:val="center"/>
-            <w:hideMark/>
           </w:tcPr>
           <w:p>
             <w:pPr>
-              <w:spacing w:after="0" w:line="240" w:lineRule="auto"/>
-              <w:rPr>
-                <w:rFonts w:eastAsia="Times New Roman" w:cstheme="minorHAnsi"/>
-              </w:rPr>
-            </w:pPr>
-            <w:r>
-              <w:rPr>
-                <w:rFonts w:eastAsia="Times New Roman" w:cstheme="minorHAnsi"/>
-              </w:rPr>
-              <w:t>Critical Findings have a 100 day SLA to production. All vulnerabilities must be verified first in the LLE before moving to production.</w:t>
+              <w:spacing w:before="100" w:beforeAutospacing="1" w:after="100" w:afterAutospacing="1"/>
+              <w:rPr>
+                <w:rFonts w:ascii="Arial" w:eastAsia="Times New Roman" w:hAnsi="Arial" w:cs="Arial"/>
+                <w:sz w:val="24"/>
+                <w:szCs w:val="24"/>
+              </w:rPr>
+            </w:pPr>
+            <w:r>
+              <w:rPr>
+                <w:rFonts w:ascii="Arial" w:eastAsia="Times New Roman" w:hAnsi="Arial" w:cs="Arial"/>
+              </w:rPr>
+              <w:t xml:space="preserve">Critical Findings have a </w:t>
+            </w:r>
+            <w:proofErr w:type="gramStart"/>
+            <w:r>
+              <w:rPr>
+                <w:rFonts w:ascii="Arial" w:eastAsia="Times New Roman" w:hAnsi="Arial" w:cs="Arial"/>
+              </w:rPr>
+              <w:t>100 day</w:t>
+            </w:r>
+            <w:proofErr w:type="gramEnd"/>
+            <w:r>
+              <w:rPr>
+                <w:rFonts w:ascii="Arial" w:eastAsia="Times New Roman" w:hAnsi="Arial" w:cs="Arial"/>
+              </w:rPr>
+              <w:t xml:space="preserve"> SLA to production. All vulnerabilities must be verified first in the LLE before moving to production.</w:t>
             </w:r>
           </w:p>
         </w:tc>
       </w:tr>
       <w:tr>
-        <w:trPr>
-          <w:tblCellSpacing w:w="0" w:type="dxa"/>
-        </w:trPr>
         <w:tc>
           <w:tcPr>
-            <w:tcW w:w="0" w:type="auto"/>
-            <w:tcBorders>
-              <w:top w:val="outset" w:sz="6" w:space="0" w:color="auto"/>
-              <w:left w:val="outset" w:sz="6" w:space="0" w:color="auto"/>
-              <w:bottom w:val="outset" w:sz="6" w:space="0" w:color="auto"/>
-              <w:right w:val="outset" w:sz="6" w:space="0" w:color="auto"/>
-            </w:tcBorders>
+            <w:tcW w:w="1705" w:type="dxa"/>
             <w:vAlign w:val="center"/>
-            <w:hideMark/>
           </w:tcPr>
           <w:p>
             <w:pPr>
-              <w:spacing w:after="0" w:line="240" w:lineRule="auto"/>
-              <w:rPr>
-                <w:rFonts w:eastAsia="Times New Roman" w:cstheme="minorHAnsi"/>
-              </w:rPr>
-            </w:pPr>
-            <w:r>
-              <w:rPr>
-                <w:rFonts w:eastAsia="Times New Roman" w:cstheme="minorHAnsi"/>
-              </w:rPr>
-              <w:lastRenderedPageBreak/>
+              <w:spacing w:before="100" w:beforeAutospacing="1" w:after="100" w:afterAutospacing="1"/>
+              <w:rPr>
+                <w:rFonts w:ascii="Arial" w:eastAsia="Times New Roman" w:hAnsi="Arial" w:cs="Arial"/>
+                <w:sz w:val="24"/>
+                <w:szCs w:val="24"/>
+              </w:rPr>
+            </w:pPr>
+            <w:r>
+              <w:rPr>
+                <w:rFonts w:ascii="Arial" w:eastAsia="Times New Roman" w:hAnsi="Arial" w:cs="Arial"/>
+              </w:rPr>
               <w:t>  High</w:t>
             </w:r>
           </w:p>
         </w:tc>
         <w:tc>
           <w:tcPr>
-            <w:tcW w:w="0" w:type="auto"/>
-            <w:tcBorders>
-              <w:top w:val="outset" w:sz="6" w:space="0" w:color="auto"/>
-              <w:left w:val="outset" w:sz="6" w:space="0" w:color="auto"/>
-              <w:bottom w:val="outset" w:sz="6" w:space="0" w:color="auto"/>
-              <w:right w:val="outset" w:sz="6" w:space="0" w:color="auto"/>
-            </w:tcBorders>
+            <w:tcW w:w="7645" w:type="dxa"/>
             <w:vAlign w:val="center"/>
-            <w:hideMark/>
           </w:tcPr>
           <w:p>
             <w:pPr>
-              <w:spacing w:after="0" w:line="240" w:lineRule="auto"/>
-              <w:rPr>
-                <w:rFonts w:eastAsia="Times New Roman" w:cstheme="minorHAnsi"/>
-              </w:rPr>
-            </w:pPr>
-            <w:r>
-              <w:rPr>
-                <w:rFonts w:eastAsia="Times New Roman" w:cstheme="minorHAnsi"/>
+              <w:spacing w:before="100" w:beforeAutospacing="1" w:after="100" w:afterAutospacing="1"/>
+              <w:rPr>
+                <w:rFonts w:ascii="Arial" w:eastAsia="Times New Roman" w:hAnsi="Arial" w:cs="Arial"/>
+                <w:sz w:val="24"/>
+                <w:szCs w:val="24"/>
+              </w:rPr>
+            </w:pPr>
+            <w:r>
+              <w:rPr>
+                <w:rFonts w:ascii="Arial" w:eastAsia="Times New Roman" w:hAnsi="Arial" w:cs="Arial"/>
               </w:rPr>
               <w:t>High Findings have a 150 data SLA to production. All vulnerabilities must be verified first in the LLE before moving to production.</w:t>
             </w:r>
@@ -1979,31 +2283,23 @@
         </w:tc>
       </w:tr>
       <w:tr>
-        <w:trPr>
-          <w:tblCellSpacing w:w="0" w:type="dxa"/>
-        </w:trPr>
         <w:tc>
           <w:tcPr>
-            <w:tcW w:w="0" w:type="auto"/>
-            <w:tcBorders>
-              <w:top w:val="outset" w:sz="6" w:space="0" w:color="auto"/>
-              <w:left w:val="outset" w:sz="6" w:space="0" w:color="auto"/>
-              <w:bottom w:val="outset" w:sz="6" w:space="0" w:color="auto"/>
-              <w:right w:val="outset" w:sz="6" w:space="0" w:color="auto"/>
-            </w:tcBorders>
+            <w:tcW w:w="1705" w:type="dxa"/>
             <w:vAlign w:val="center"/>
-            <w:hideMark/>
           </w:tcPr>
           <w:p>
             <w:pPr>
-              <w:spacing w:after="0" w:line="240" w:lineRule="auto"/>
-              <w:rPr>
-                <w:rFonts w:eastAsia="Times New Roman" w:cstheme="minorHAnsi"/>
-              </w:rPr>
-            </w:pPr>
-            <w:r>
-              <w:rPr>
-                <w:rFonts w:eastAsia="Times New Roman" w:cstheme="minorHAnsi"/>
+              <w:spacing w:before="100" w:beforeAutospacing="1" w:after="100" w:afterAutospacing="1"/>
+              <w:rPr>
+                <w:rFonts w:ascii="Arial" w:eastAsia="Times New Roman" w:hAnsi="Arial" w:cs="Arial"/>
+                <w:sz w:val="24"/>
+                <w:szCs w:val="24"/>
+              </w:rPr>
+            </w:pPr>
+            <w:r>
+              <w:rPr>
+                <w:rFonts w:ascii="Arial" w:eastAsia="Times New Roman" w:hAnsi="Arial" w:cs="Arial"/>
               </w:rPr>
               <w:t>  Medium</w:t>
             </w:r>
@@ -2011,26 +2307,21 @@
         </w:tc>
         <w:tc>
           <w:tcPr>
-            <w:tcW w:w="0" w:type="auto"/>
-            <w:tcBorders>
-              <w:top w:val="outset" w:sz="6" w:space="0" w:color="auto"/>
-              <w:left w:val="outset" w:sz="6" w:space="0" w:color="auto"/>
-              <w:bottom w:val="outset" w:sz="6" w:space="0" w:color="auto"/>
-              <w:right w:val="outset" w:sz="6" w:space="0" w:color="auto"/>
-            </w:tcBorders>
+            <w:tcW w:w="7645" w:type="dxa"/>
             <w:vAlign w:val="center"/>
-            <w:hideMark/>
           </w:tcPr>
           <w:p>
             <w:pPr>
-              <w:spacing w:after="0" w:line="240" w:lineRule="auto"/>
-              <w:rPr>
-                <w:rFonts w:eastAsia="Times New Roman" w:cstheme="minorHAnsi"/>
-              </w:rPr>
-            </w:pPr>
-            <w:r>
-              <w:rPr>
-                <w:rFonts w:eastAsia="Times New Roman" w:cstheme="minorHAnsi"/>
+              <w:spacing w:before="100" w:beforeAutospacing="1" w:after="100" w:afterAutospacing="1"/>
+              <w:rPr>
+                <w:rFonts w:ascii="Arial" w:eastAsia="Times New Roman" w:hAnsi="Arial" w:cs="Arial"/>
+                <w:sz w:val="24"/>
+                <w:szCs w:val="24"/>
+              </w:rPr>
+            </w:pPr>
+            <w:r>
+              <w:rPr>
+                <w:rFonts w:ascii="Arial" w:eastAsia="Times New Roman" w:hAnsi="Arial" w:cs="Arial"/>
               </w:rPr>
               <w:t>Medium Findings are recommended to be mitigated in production by 200 days. The Information Security Team does not track issues below a High Severity Rating.</w:t>
             </w:r>
@@ -2038,31 +2329,23 @@
         </w:tc>
       </w:tr>
       <w:tr>
-        <w:trPr>
-          <w:tblCellSpacing w:w="0" w:type="dxa"/>
-        </w:trPr>
         <w:tc>
           <w:tcPr>
-            <w:tcW w:w="0" w:type="auto"/>
-            <w:tcBorders>
-              <w:top w:val="outset" w:sz="6" w:space="0" w:color="auto"/>
-              <w:left w:val="outset" w:sz="6" w:space="0" w:color="auto"/>
-              <w:bottom w:val="outset" w:sz="6" w:space="0" w:color="auto"/>
-              <w:right w:val="outset" w:sz="6" w:space="0" w:color="auto"/>
-            </w:tcBorders>
+            <w:tcW w:w="1705" w:type="dxa"/>
             <w:vAlign w:val="center"/>
-            <w:hideMark/>
           </w:tcPr>
           <w:p>
             <w:pPr>
-              <w:spacing w:after="0" w:line="240" w:lineRule="auto"/>
-              <w:rPr>
-                <w:rFonts w:eastAsia="Times New Roman" w:cstheme="minorHAnsi"/>
-              </w:rPr>
-            </w:pPr>
-            <w:r>
-              <w:rPr>
-                <w:rFonts w:eastAsia="Times New Roman" w:cstheme="minorHAnsi"/>
+              <w:spacing w:before="100" w:beforeAutospacing="1" w:after="100" w:afterAutospacing="1"/>
+              <w:rPr>
+                <w:rFonts w:ascii="Arial" w:eastAsia="Times New Roman" w:hAnsi="Arial" w:cs="Arial"/>
+                <w:sz w:val="24"/>
+                <w:szCs w:val="24"/>
+              </w:rPr>
+            </w:pPr>
+            <w:r>
+              <w:rPr>
+                <w:rFonts w:ascii="Arial" w:eastAsia="Times New Roman" w:hAnsi="Arial" w:cs="Arial"/>
               </w:rPr>
               <w:t>  Low</w:t>
             </w:r>
@@ -2070,26 +2353,21 @@
         </w:tc>
         <w:tc>
           <w:tcPr>
-            <w:tcW w:w="0" w:type="auto"/>
-            <w:tcBorders>
-              <w:top w:val="outset" w:sz="6" w:space="0" w:color="auto"/>
-              <w:left w:val="outset" w:sz="6" w:space="0" w:color="auto"/>
-              <w:bottom w:val="outset" w:sz="6" w:space="0" w:color="auto"/>
-              <w:right w:val="outset" w:sz="6" w:space="0" w:color="auto"/>
-            </w:tcBorders>
+            <w:tcW w:w="7645" w:type="dxa"/>
             <w:vAlign w:val="center"/>
-            <w:hideMark/>
           </w:tcPr>
           <w:p>
             <w:pPr>
-              <w:spacing w:after="0" w:line="240" w:lineRule="auto"/>
-              <w:rPr>
-                <w:rFonts w:eastAsia="Times New Roman" w:cstheme="minorHAnsi"/>
-              </w:rPr>
-            </w:pPr>
-            <w:r>
-              <w:rPr>
-                <w:rFonts w:eastAsia="Times New Roman" w:cstheme="minorHAnsi"/>
+              <w:spacing w:before="100" w:beforeAutospacing="1" w:after="100" w:afterAutospacing="1"/>
+              <w:rPr>
+                <w:rFonts w:ascii="Arial" w:eastAsia="Times New Roman" w:hAnsi="Arial" w:cs="Arial"/>
+                <w:sz w:val="24"/>
+                <w:szCs w:val="24"/>
+              </w:rPr>
+            </w:pPr>
+            <w:r>
+              <w:rPr>
+                <w:rFonts w:ascii="Arial" w:eastAsia="Times New Roman" w:hAnsi="Arial" w:cs="Arial"/>
               </w:rPr>
               <w:t>Low Findings are recommended to be mitigated in production by 360 days. The Information Security Team does not track issues below a High Severity Rating.</w:t>
             </w:r>
@@ -2097,31 +2375,21 @@
         </w:tc>
       </w:tr>
       <w:tr>
-        <w:trPr>
-          <w:tblCellSpacing w:w="0" w:type="dxa"/>
-        </w:trPr>
         <w:tc>
           <w:tcPr>
-            <w:tcW w:w="0" w:type="auto"/>
-            <w:tcBorders>
-              <w:top w:val="outset" w:sz="6" w:space="0" w:color="auto"/>
-              <w:left w:val="outset" w:sz="6" w:space="0" w:color="auto"/>
-              <w:bottom w:val="outset" w:sz="6" w:space="0" w:color="auto"/>
-              <w:right w:val="outset" w:sz="6" w:space="0" w:color="auto"/>
-            </w:tcBorders>
+            <w:tcW w:w="1705" w:type="dxa"/>
             <w:vAlign w:val="center"/>
-            <w:hideMark/>
           </w:tcPr>
           <w:p>
             <w:pPr>
-              <w:spacing w:after="0" w:line="240" w:lineRule="auto"/>
-              <w:rPr>
-                <w:rFonts w:eastAsia="Times New Roman" w:cstheme="minorHAnsi"/>
-              </w:rPr>
-            </w:pPr>
-            <w:r>
-              <w:rPr>
-                <w:rFonts w:eastAsia="Times New Roman" w:cstheme="minorHAnsi"/>
+              <w:spacing w:before="100" w:beforeAutospacing="1" w:after="100" w:afterAutospacing="1"/>
+              <w:rPr>
+                <w:rFonts w:ascii="Arial" w:eastAsia="Times New Roman" w:hAnsi="Arial" w:cs="Arial"/>
+              </w:rPr>
+            </w:pPr>
+            <w:r>
+              <w:rPr>
+                <w:rFonts w:ascii="Arial" w:eastAsia="Times New Roman" w:hAnsi="Arial" w:cs="Arial"/>
               </w:rPr>
               <w:t> Recommended </w:t>
             </w:r>
@@ -2129,40 +2397,21 @@
         </w:tc>
         <w:tc>
           <w:tcPr>
-            <w:tcW w:w="0" w:type="auto"/>
-            <w:tcBorders>
-              <w:top w:val="outset" w:sz="6" w:space="0" w:color="auto"/>
-              <w:left w:val="outset" w:sz="6" w:space="0" w:color="auto"/>
-              <w:bottom w:val="outset" w:sz="6" w:space="0" w:color="auto"/>
-              <w:right w:val="outset" w:sz="6" w:space="0" w:color="auto"/>
-            </w:tcBorders>
+            <w:tcW w:w="7645" w:type="dxa"/>
             <w:vAlign w:val="center"/>
-            <w:hideMark/>
           </w:tcPr>
           <w:p>
             <w:pPr>
-              <w:spacing w:after="0" w:line="240" w:lineRule="auto"/>
-              <w:rPr>
-                <w:rFonts w:eastAsia="Times New Roman" w:cstheme="minorHAnsi"/>
-              </w:rPr>
-            </w:pPr>
-            <w:r>
-              <w:rPr>
-                <w:rFonts w:eastAsia="Times New Roman" w:cstheme="minorHAnsi"/>
-              </w:rPr>
-              <w:t xml:space="preserve">Recommended Items </w:t>
-            </w:r>
-            <w:r>
-              <w:rPr>
-                <w:rFonts w:eastAsia="Times New Roman" w:cstheme="minorHAnsi"/>
-              </w:rPr>
-              <w:t>do</w:t>
-            </w:r>
-            <w:r>
-              <w:rPr>
-                <w:rFonts w:eastAsia="Times New Roman" w:cstheme="minorHAnsi"/>
-              </w:rPr>
-              <w:t xml:space="preserve"> not have a timeline in which they need to be mitigated. These are usually recommendations that could improve your security posture but are not required. </w:t>
+              <w:spacing w:before="100" w:beforeAutospacing="1" w:after="100" w:afterAutospacing="1"/>
+              <w:rPr>
+                <w:rFonts w:ascii="Arial" w:eastAsia="Times New Roman" w:hAnsi="Arial" w:cs="Arial"/>
+              </w:rPr>
+            </w:pPr>
+            <w:r>
+              <w:rPr>
+                <w:rFonts w:ascii="Arial" w:eastAsia="Times New Roman" w:hAnsi="Arial" w:cs="Arial"/>
+              </w:rPr>
+              <w:t>Recommended Items do not have a timeline in which they need to be mitigated. These are usually recommendations that could improve your security posture but are not required. </w:t>
             </w:r>
           </w:p>
         </w:tc>
@@ -2171,7 +2420,7 @@
     <w:p>
       <w:pPr>
         <w:rPr>
-          <w:rFonts w:cstheme="minorHAnsi"/>
+          <w:rFonts w:ascii="Arial" w:hAnsi="Arial" w:cs="Arial"/>
         </w:rPr>
       </w:pPr>
     </w:p>
@@ -3463,16 +3712,22 @@
     <w:next w:val="Normal"/>
     <w:link w:val="Heading1Char"/>
     <w:qFormat/>
-    <w:rsid w:val="00C609D7"/>
+    <w:rsid w:val="00974A36"/>
     <w:pPr>
       <w:keepNext/>
-      <w:shd w:val="clear" w:color="auto" w:fill="2E74B5" w:themeFill="accent1" w:themeFillShade="BF"/>
+      <w:pBdr>
+        <w:top w:val="single" w:sz="48" w:space="1" w:color="04A4EB"/>
+        <w:left w:val="single" w:sz="48" w:space="4" w:color="04A4EB"/>
+        <w:bottom w:val="single" w:sz="48" w:space="1" w:color="04A4EB"/>
+        <w:right w:val="single" w:sz="48" w:space="4" w:color="04A4EB"/>
+      </w:pBdr>
+      <w:shd w:val="clear" w:color="auto" w:fill="04A4EB"/>
       <w:suppressAutoHyphens/>
-      <w:spacing w:before="240" w:after="60" w:line="240" w:lineRule="auto"/>
+      <w:spacing w:before="480" w:after="480" w:line="240" w:lineRule="auto"/>
       <w:outlineLvl w:val="0"/>
     </w:pPr>
     <w:rPr>
-      <w:rFonts w:ascii="Calibri" w:eastAsia="Times New Roman" w:hAnsi="Calibri" w:cs="Times New Roman"/>
+      <w:rFonts w:ascii="Arial" w:eastAsia="Times New Roman" w:hAnsi="Arial" w:cs="Times New Roman"/>
       <w:b/>
       <w:color w:val="FFFFFF"/>
       <w:spacing w:val="20"/>
@@ -3641,15 +3896,15 @@
     <w:name w:val="Heading 1 Char"/>
     <w:basedOn w:val="DefaultParagraphFont"/>
     <w:link w:val="Heading1"/>
-    <w:rsid w:val="00C609D7"/>
+    <w:rsid w:val="00974A36"/>
     <w:rPr>
-      <w:rFonts w:ascii="Calibri" w:eastAsia="Times New Roman" w:hAnsi="Calibri" w:cs="Times New Roman"/>
+      <w:rFonts w:ascii="Arial" w:eastAsia="Times New Roman" w:hAnsi="Arial" w:cs="Times New Roman"/>
       <w:b/>
       <w:color w:val="FFFFFF"/>
       <w:spacing w:val="20"/>
       <w:sz w:val="32"/>
       <w:szCs w:val="32"/>
-      <w:shd w:val="clear" w:color="auto" w:fill="2E74B5" w:themeFill="accent1" w:themeFillShade="BF"/>
+      <w:shd w:val="clear" w:color="auto" w:fill="04A4EB"/>
     </w:rPr>
   </w:style>
   <w:style w:type="paragraph" w:styleId="NormalWeb">

</xml_diff>

<commit_message>
fix some report display issues in faction enterprise and add new enterprise featured reports
</commit_message>
<xml_diff>
--- a/default-report-template.docx
+++ b/default-report-template.docx
@@ -1,6 +1,6 @@
 
 <file path=word/document.xml><?xml version="1.0" encoding="utf-8"?>
-<w:document xmlns:wpc="http://schemas.microsoft.com/office/word/2010/wordprocessingCanvas" xmlns:cx="http://schemas.microsoft.com/office/drawing/2014/chartex" xmlns:cx1="http://schemas.microsoft.com/office/drawing/2015/9/8/chartex" xmlns:cx2="http://schemas.microsoft.com/office/drawing/2015/10/21/chartex" xmlns:cx3="http://schemas.microsoft.com/office/drawing/2016/5/9/chartex" xmlns:cx4="http://schemas.microsoft.com/office/drawing/2016/5/10/chartex" xmlns:cx5="http://schemas.microsoft.com/office/drawing/2016/5/11/chartex" xmlns:cx6="http://schemas.microsoft.com/office/drawing/2016/5/12/chartex" xmlns:cx7="http://schemas.microsoft.com/office/drawing/2016/5/13/chartex" xmlns:cx8="http://schemas.microsoft.com/office/drawing/2016/5/14/chartex" xmlns:mc="http://schemas.openxmlformats.org/markup-compatibility/2006" xmlns:aink="http://schemas.microsoft.com/office/drawing/2016/ink" xmlns:am3d="http://schemas.microsoft.com/office/drawing/2017/model3d" xmlns:o="urn:schemas-microsoft-com:office:office" xmlns:oel="http://schemas.microsoft.com/office/2019/extlst" xmlns:r="http://schemas.openxmlformats.org/officeDocument/2006/relationships" xmlns:m="http://schemas.openxmlformats.org/officeDocument/2006/math" xmlns:v="urn:schemas-microsoft-com:vml" xmlns:wp14="http://schemas.microsoft.com/office/word/2010/wordprocessingDrawing" xmlns:wp="http://schemas.openxmlformats.org/drawingml/2006/wordprocessingDrawing" xmlns:w10="urn:schemas-microsoft-com:office:word" xmlns:w="http://schemas.openxmlformats.org/wordprocessingml/2006/main" xmlns:w14="http://schemas.microsoft.com/office/word/2010/wordml" xmlns:w15="http://schemas.microsoft.com/office/word/2012/wordml" xmlns:w16cex="http://schemas.microsoft.com/office/word/2018/wordml/cex" xmlns:w16cid="http://schemas.microsoft.com/office/word/2016/wordml/cid" xmlns:w16="http://schemas.microsoft.com/office/word/2018/wordml" xmlns:w16sdtdh="http://schemas.microsoft.com/office/word/2020/wordml/sdtdatahash" xmlns:w16se="http://schemas.microsoft.com/office/word/2015/wordml/symex" xmlns:wpg="http://schemas.microsoft.com/office/word/2010/wordprocessingGroup" xmlns:wpi="http://schemas.microsoft.com/office/word/2010/wordprocessingInk" xmlns:wne="http://schemas.microsoft.com/office/word/2006/wordml" xmlns:wps="http://schemas.microsoft.com/office/word/2010/wordprocessingShape" mc:Ignorable="w14 w15 w16se w16cid w16 w16cex w16sdtdh wp14">
+<w:document xmlns:wpc="http://schemas.microsoft.com/office/word/2010/wordprocessingCanvas" xmlns:cx="http://schemas.microsoft.com/office/drawing/2014/chartex" xmlns:cx1="http://schemas.microsoft.com/office/drawing/2015/9/8/chartex" xmlns:cx2="http://schemas.microsoft.com/office/drawing/2015/10/21/chartex" xmlns:cx3="http://schemas.microsoft.com/office/drawing/2016/5/9/chartex" xmlns:cx4="http://schemas.microsoft.com/office/drawing/2016/5/10/chartex" xmlns:cx5="http://schemas.microsoft.com/office/drawing/2016/5/11/chartex" xmlns:cx6="http://schemas.microsoft.com/office/drawing/2016/5/12/chartex" xmlns:cx7="http://schemas.microsoft.com/office/drawing/2016/5/13/chartex" xmlns:cx8="http://schemas.microsoft.com/office/drawing/2016/5/14/chartex" xmlns:mc="http://schemas.openxmlformats.org/markup-compatibility/2006" xmlns:aink="http://schemas.microsoft.com/office/drawing/2016/ink" xmlns:am3d="http://schemas.microsoft.com/office/drawing/2017/model3d" xmlns:o="urn:schemas-microsoft-com:office:office" xmlns:oel="http://schemas.microsoft.com/office/2019/extlst" xmlns:r="http://schemas.openxmlformats.org/officeDocument/2006/relationships" xmlns:m="http://schemas.openxmlformats.org/officeDocument/2006/math" xmlns:v="urn:schemas-microsoft-com:vml" xmlns:wp14="http://schemas.microsoft.com/office/word/2010/wordprocessingDrawing" xmlns:wp="http://schemas.openxmlformats.org/drawingml/2006/wordprocessingDrawing" xmlns:w10="urn:schemas-microsoft-com:office:word" xmlns:w="http://schemas.openxmlformats.org/wordprocessingml/2006/main" xmlns:w14="http://schemas.microsoft.com/office/word/2010/wordml" xmlns:w15="http://schemas.microsoft.com/office/word/2012/wordml" xmlns:w16cex="http://schemas.microsoft.com/office/word/2018/wordml/cex" xmlns:w16cid="http://schemas.microsoft.com/office/word/2016/wordml/cid" xmlns:w16="http://schemas.microsoft.com/office/word/2018/wordml" xmlns:w16du="http://schemas.microsoft.com/office/word/2023/wordml/word16du" xmlns:w16sdtdh="http://schemas.microsoft.com/office/word/2020/wordml/sdtdatahash" xmlns:w16se="http://schemas.microsoft.com/office/word/2015/wordml/symex" xmlns:wpg="http://schemas.microsoft.com/office/word/2010/wordprocessingGroup" xmlns:wpi="http://schemas.microsoft.com/office/word/2010/wordprocessingInk" xmlns:wne="http://schemas.microsoft.com/office/word/2006/wordml" xmlns:wps="http://schemas.microsoft.com/office/word/2010/wordprocessingShape" mc:Ignorable="w14 w15 w16se w16cid w16 w16cex w16sdtdh w16du wp14">
   <w:body>
     <w:p>
       <w:pPr>
@@ -120,7 +120,7 @@
       <w:tblPr>
         <w:tblStyle w:val="TableGrid"/>
         <w:tblW w:w="12240" w:type="dxa"/>
-        <w:tblInd w:w="-1445" w:type="dxa"/>
+        <w:jc w:val="center"/>
         <w:tblBorders>
           <w:top w:val="none" w:sz="0" w:space="0" w:color="auto"/>
           <w:left w:val="none" w:sz="0" w:space="0" w:color="auto"/>
@@ -137,6 +137,9 @@
         <w:gridCol w:w="4560"/>
       </w:tblGrid>
       <w:tr>
+        <w:trPr>
+          <w:jc w:val="center"/>
+        </w:trPr>
         <w:tc>
           <w:tcPr>
             <w:tcW w:w="4560" w:type="dxa"/>
@@ -197,6 +200,9 @@
         </w:tc>
       </w:tr>
       <w:tr>
+        <w:trPr>
+          <w:jc w:val="center"/>
+        </w:trPr>
         <w:tc>
           <w:tcPr>
             <w:tcW w:w="12240" w:type="dxa"/>
@@ -323,6 +329,9 @@
         </w:tc>
       </w:tr>
       <w:tr>
+        <w:trPr>
+          <w:jc w:val="center"/>
+        </w:trPr>
         <w:tc>
           <w:tcPr>
             <w:tcW w:w="4560" w:type="dxa"/>
@@ -875,7 +884,7 @@
           <w:noProof/>
         </w:rPr>
         <w:drawing>
-          <wp:anchor distT="0" distB="0" distL="114300" distR="114300" simplePos="0" relativeHeight="251658240" behindDoc="0" locked="0" layoutInCell="1" allowOverlap="1" wp14:anchorId="0E93C14F" wp14:editId="38BE2560">
+          <wp:anchor distT="0" distB="0" distL="114300" distR="114300" simplePos="0" relativeHeight="251658240" behindDoc="0" locked="0" layoutInCell="1" allowOverlap="1" wp14:anchorId="0E93C14F" wp14:editId="5AE54957">
             <wp:simplePos x="0" y="0"/>
             <wp:positionH relativeFrom="column">
               <wp:posOffset>4172585</wp:posOffset>
@@ -1728,27 +1737,7 @@
                 <w:sz w:val="10"/>
                 <w:szCs w:val="10"/>
               </w:rPr>
-              <w:t>${</w:t>
-            </w:r>
-            <w:proofErr w:type="gramStart"/>
-            <w:r>
-              <w:rPr>
-                <w:rFonts w:ascii="Arial" w:hAnsi="Arial" w:cs="Arial"/>
-                <w:color w:val="FFFFFF" w:themeColor="background1"/>
-                <w:sz w:val="10"/>
-                <w:szCs w:val="10"/>
-              </w:rPr>
-              <w:t>loop-4</w:t>
-            </w:r>
-            <w:proofErr w:type="gramEnd"/>
-            <w:r>
-              <w:rPr>
-                <w:rFonts w:ascii="Arial" w:hAnsi="Arial" w:cs="Arial"/>
-                <w:color w:val="FFFFFF" w:themeColor="background1"/>
-                <w:sz w:val="10"/>
-                <w:szCs w:val="10"/>
-              </w:rPr>
-              <w:t>}</w:t>
+              <w:t>${loop-4}</w:t>
             </w:r>
           </w:p>
         </w:tc>
@@ -2329,12 +2318,6 @@
       <w:headerReference w:type="first" r:id="rId12"/>
       <w:pgSz w:w="12240" w:h="15840"/>
       <w:pgMar w:top="1440" w:right="1440" w:bottom="1440" w:left="1440" w:header="720" w:footer="720" w:gutter="0"/>
-      <w:pgBorders w:display="notFirstPage" w:offsetFrom="page">
-        <w:top w:val="single" w:sz="4" w:space="24" w:color="FFFFFF" w:themeColor="background1"/>
-        <w:left w:val="single" w:sz="4" w:space="24" w:color="FFFFFF" w:themeColor="background1"/>
-        <w:bottom w:val="single" w:sz="4" w:space="24" w:color="FFFFFF" w:themeColor="background1"/>
-        <w:right w:val="single" w:sz="4" w:space="24" w:color="FFFFFF" w:themeColor="background1"/>
-      </w:pgBorders>
       <w:cols w:space="720"/>
       <w:titlePg/>
       <w:docGrid w:linePitch="360"/>
@@ -2344,7 +2327,7 @@
 </file>
 
 <file path=word/endnotes.xml><?xml version="1.0" encoding="utf-8"?>
-<w:endnotes xmlns:wpc="http://schemas.microsoft.com/office/word/2010/wordprocessingCanvas" xmlns:cx="http://schemas.microsoft.com/office/drawing/2014/chartex" xmlns:cx1="http://schemas.microsoft.com/office/drawing/2015/9/8/chartex" xmlns:cx2="http://schemas.microsoft.com/office/drawing/2015/10/21/chartex" xmlns:cx3="http://schemas.microsoft.com/office/drawing/2016/5/9/chartex" xmlns:cx4="http://schemas.microsoft.com/office/drawing/2016/5/10/chartex" xmlns:cx5="http://schemas.microsoft.com/office/drawing/2016/5/11/chartex" xmlns:cx6="http://schemas.microsoft.com/office/drawing/2016/5/12/chartex" xmlns:cx7="http://schemas.microsoft.com/office/drawing/2016/5/13/chartex" xmlns:cx8="http://schemas.microsoft.com/office/drawing/2016/5/14/chartex" xmlns:mc="http://schemas.openxmlformats.org/markup-compatibility/2006" xmlns:aink="http://schemas.microsoft.com/office/drawing/2016/ink" xmlns:am3d="http://schemas.microsoft.com/office/drawing/2017/model3d" xmlns:o="urn:schemas-microsoft-com:office:office" xmlns:oel="http://schemas.microsoft.com/office/2019/extlst" xmlns:r="http://schemas.openxmlformats.org/officeDocument/2006/relationships" xmlns:m="http://schemas.openxmlformats.org/officeDocument/2006/math" xmlns:v="urn:schemas-microsoft-com:vml" xmlns:wp14="http://schemas.microsoft.com/office/word/2010/wordprocessingDrawing" xmlns:wp="http://schemas.openxmlformats.org/drawingml/2006/wordprocessingDrawing" xmlns:w10="urn:schemas-microsoft-com:office:word" xmlns:w="http://schemas.openxmlformats.org/wordprocessingml/2006/main" xmlns:w14="http://schemas.microsoft.com/office/word/2010/wordml" xmlns:w15="http://schemas.microsoft.com/office/word/2012/wordml" xmlns:w16cex="http://schemas.microsoft.com/office/word/2018/wordml/cex" xmlns:w16cid="http://schemas.microsoft.com/office/word/2016/wordml/cid" xmlns:w16="http://schemas.microsoft.com/office/word/2018/wordml" xmlns:w16sdtdh="http://schemas.microsoft.com/office/word/2020/wordml/sdtdatahash" xmlns:w16se="http://schemas.microsoft.com/office/word/2015/wordml/symex" xmlns:wpg="http://schemas.microsoft.com/office/word/2010/wordprocessingGroup" xmlns:wpi="http://schemas.microsoft.com/office/word/2010/wordprocessingInk" xmlns:wne="http://schemas.microsoft.com/office/word/2006/wordml" xmlns:wps="http://schemas.microsoft.com/office/word/2010/wordprocessingShape" mc:Ignorable="w14 w15 w16se w16cid w16 w16cex w16sdtdh wp14">
+<w:endnotes xmlns:wpc="http://schemas.microsoft.com/office/word/2010/wordprocessingCanvas" xmlns:cx="http://schemas.microsoft.com/office/drawing/2014/chartex" xmlns:cx1="http://schemas.microsoft.com/office/drawing/2015/9/8/chartex" xmlns:cx2="http://schemas.microsoft.com/office/drawing/2015/10/21/chartex" xmlns:cx3="http://schemas.microsoft.com/office/drawing/2016/5/9/chartex" xmlns:cx4="http://schemas.microsoft.com/office/drawing/2016/5/10/chartex" xmlns:cx5="http://schemas.microsoft.com/office/drawing/2016/5/11/chartex" xmlns:cx6="http://schemas.microsoft.com/office/drawing/2016/5/12/chartex" xmlns:cx7="http://schemas.microsoft.com/office/drawing/2016/5/13/chartex" xmlns:cx8="http://schemas.microsoft.com/office/drawing/2016/5/14/chartex" xmlns:mc="http://schemas.openxmlformats.org/markup-compatibility/2006" xmlns:aink="http://schemas.microsoft.com/office/drawing/2016/ink" xmlns:am3d="http://schemas.microsoft.com/office/drawing/2017/model3d" xmlns:o="urn:schemas-microsoft-com:office:office" xmlns:oel="http://schemas.microsoft.com/office/2019/extlst" xmlns:r="http://schemas.openxmlformats.org/officeDocument/2006/relationships" xmlns:m="http://schemas.openxmlformats.org/officeDocument/2006/math" xmlns:v="urn:schemas-microsoft-com:vml" xmlns:wp14="http://schemas.microsoft.com/office/word/2010/wordprocessingDrawing" xmlns:wp="http://schemas.openxmlformats.org/drawingml/2006/wordprocessingDrawing" xmlns:w10="urn:schemas-microsoft-com:office:word" xmlns:w="http://schemas.openxmlformats.org/wordprocessingml/2006/main" xmlns:w14="http://schemas.microsoft.com/office/word/2010/wordml" xmlns:w15="http://schemas.microsoft.com/office/word/2012/wordml" xmlns:w16cex="http://schemas.microsoft.com/office/word/2018/wordml/cex" xmlns:w16cid="http://schemas.microsoft.com/office/word/2016/wordml/cid" xmlns:w16="http://schemas.microsoft.com/office/word/2018/wordml" xmlns:w16du="http://schemas.microsoft.com/office/word/2023/wordml/word16du" xmlns:w16sdtdh="http://schemas.microsoft.com/office/word/2020/wordml/sdtdatahash" xmlns:w16se="http://schemas.microsoft.com/office/word/2015/wordml/symex" xmlns:wpg="http://schemas.microsoft.com/office/word/2010/wordprocessingGroup" xmlns:wpi="http://schemas.microsoft.com/office/word/2010/wordprocessingInk" xmlns:wne="http://schemas.microsoft.com/office/word/2006/wordml" xmlns:wps="http://schemas.microsoft.com/office/word/2010/wordprocessingShape" mc:Ignorable="w14 w15 w16se w16cid w16 w16cex w16sdtdh w16du wp14">
   <w:endnote w:type="separator" w:id="-1">
     <w:p>
       <w:pPr>
@@ -2369,7 +2352,7 @@
 </file>
 
 <file path=word/footnotes.xml><?xml version="1.0" encoding="utf-8"?>
-<w:footnotes xmlns:wpc="http://schemas.microsoft.com/office/word/2010/wordprocessingCanvas" xmlns:cx="http://schemas.microsoft.com/office/drawing/2014/chartex" xmlns:cx1="http://schemas.microsoft.com/office/drawing/2015/9/8/chartex" xmlns:cx2="http://schemas.microsoft.com/office/drawing/2015/10/21/chartex" xmlns:cx3="http://schemas.microsoft.com/office/drawing/2016/5/9/chartex" xmlns:cx4="http://schemas.microsoft.com/office/drawing/2016/5/10/chartex" xmlns:cx5="http://schemas.microsoft.com/office/drawing/2016/5/11/chartex" xmlns:cx6="http://schemas.microsoft.com/office/drawing/2016/5/12/chartex" xmlns:cx7="http://schemas.microsoft.com/office/drawing/2016/5/13/chartex" xmlns:cx8="http://schemas.microsoft.com/office/drawing/2016/5/14/chartex" xmlns:mc="http://schemas.openxmlformats.org/markup-compatibility/2006" xmlns:aink="http://schemas.microsoft.com/office/drawing/2016/ink" xmlns:am3d="http://schemas.microsoft.com/office/drawing/2017/model3d" xmlns:o="urn:schemas-microsoft-com:office:office" xmlns:oel="http://schemas.microsoft.com/office/2019/extlst" xmlns:r="http://schemas.openxmlformats.org/officeDocument/2006/relationships" xmlns:m="http://schemas.openxmlformats.org/officeDocument/2006/math" xmlns:v="urn:schemas-microsoft-com:vml" xmlns:wp14="http://schemas.microsoft.com/office/word/2010/wordprocessingDrawing" xmlns:wp="http://schemas.openxmlformats.org/drawingml/2006/wordprocessingDrawing" xmlns:w10="urn:schemas-microsoft-com:office:word" xmlns:w="http://schemas.openxmlformats.org/wordprocessingml/2006/main" xmlns:w14="http://schemas.microsoft.com/office/word/2010/wordml" xmlns:w15="http://schemas.microsoft.com/office/word/2012/wordml" xmlns:w16cex="http://schemas.microsoft.com/office/word/2018/wordml/cex" xmlns:w16cid="http://schemas.microsoft.com/office/word/2016/wordml/cid" xmlns:w16="http://schemas.microsoft.com/office/word/2018/wordml" xmlns:w16sdtdh="http://schemas.microsoft.com/office/word/2020/wordml/sdtdatahash" xmlns:w16se="http://schemas.microsoft.com/office/word/2015/wordml/symex" xmlns:wpg="http://schemas.microsoft.com/office/word/2010/wordprocessingGroup" xmlns:wpi="http://schemas.microsoft.com/office/word/2010/wordprocessingInk" xmlns:wne="http://schemas.microsoft.com/office/word/2006/wordml" xmlns:wps="http://schemas.microsoft.com/office/word/2010/wordprocessingShape" mc:Ignorable="w14 w15 w16se w16cid w16 w16cex w16sdtdh wp14">
+<w:footnotes xmlns:wpc="http://schemas.microsoft.com/office/word/2010/wordprocessingCanvas" xmlns:cx="http://schemas.microsoft.com/office/drawing/2014/chartex" xmlns:cx1="http://schemas.microsoft.com/office/drawing/2015/9/8/chartex" xmlns:cx2="http://schemas.microsoft.com/office/drawing/2015/10/21/chartex" xmlns:cx3="http://schemas.microsoft.com/office/drawing/2016/5/9/chartex" xmlns:cx4="http://schemas.microsoft.com/office/drawing/2016/5/10/chartex" xmlns:cx5="http://schemas.microsoft.com/office/drawing/2016/5/11/chartex" xmlns:cx6="http://schemas.microsoft.com/office/drawing/2016/5/12/chartex" xmlns:cx7="http://schemas.microsoft.com/office/drawing/2016/5/13/chartex" xmlns:cx8="http://schemas.microsoft.com/office/drawing/2016/5/14/chartex" xmlns:mc="http://schemas.openxmlformats.org/markup-compatibility/2006" xmlns:aink="http://schemas.microsoft.com/office/drawing/2016/ink" xmlns:am3d="http://schemas.microsoft.com/office/drawing/2017/model3d" xmlns:o="urn:schemas-microsoft-com:office:office" xmlns:oel="http://schemas.microsoft.com/office/2019/extlst" xmlns:r="http://schemas.openxmlformats.org/officeDocument/2006/relationships" xmlns:m="http://schemas.openxmlformats.org/officeDocument/2006/math" xmlns:v="urn:schemas-microsoft-com:vml" xmlns:wp14="http://schemas.microsoft.com/office/word/2010/wordprocessingDrawing" xmlns:wp="http://schemas.openxmlformats.org/drawingml/2006/wordprocessingDrawing" xmlns:w10="urn:schemas-microsoft-com:office:word" xmlns:w="http://schemas.openxmlformats.org/wordprocessingml/2006/main" xmlns:w14="http://schemas.microsoft.com/office/word/2010/wordml" xmlns:w15="http://schemas.microsoft.com/office/word/2012/wordml" xmlns:w16cex="http://schemas.microsoft.com/office/word/2018/wordml/cex" xmlns:w16cid="http://schemas.microsoft.com/office/word/2016/wordml/cid" xmlns:w16="http://schemas.microsoft.com/office/word/2018/wordml" xmlns:w16du="http://schemas.microsoft.com/office/word/2023/wordml/word16du" xmlns:w16sdtdh="http://schemas.microsoft.com/office/word/2020/wordml/sdtdatahash" xmlns:w16se="http://schemas.microsoft.com/office/word/2015/wordml/symex" xmlns:wpg="http://schemas.microsoft.com/office/word/2010/wordprocessingGroup" xmlns:wpi="http://schemas.microsoft.com/office/word/2010/wordprocessingInk" xmlns:wne="http://schemas.microsoft.com/office/word/2006/wordml" xmlns:wps="http://schemas.microsoft.com/office/word/2010/wordprocessingShape" mc:Ignorable="w14 w15 w16se w16cid w16 w16cex w16sdtdh w16du wp14">
   <w:footnote w:type="separator" w:id="-1">
     <w:p>
       <w:pPr>
@@ -2394,7 +2377,7 @@
 </file>
 
 <file path=word/header1.xml><?xml version="1.0" encoding="utf-8"?>
-<w:hdr xmlns:wpc="http://schemas.microsoft.com/office/word/2010/wordprocessingCanvas" xmlns:cx="http://schemas.microsoft.com/office/drawing/2014/chartex" xmlns:cx1="http://schemas.microsoft.com/office/drawing/2015/9/8/chartex" xmlns:cx2="http://schemas.microsoft.com/office/drawing/2015/10/21/chartex" xmlns:cx3="http://schemas.microsoft.com/office/drawing/2016/5/9/chartex" xmlns:cx4="http://schemas.microsoft.com/office/drawing/2016/5/10/chartex" xmlns:cx5="http://schemas.microsoft.com/office/drawing/2016/5/11/chartex" xmlns:cx6="http://schemas.microsoft.com/office/drawing/2016/5/12/chartex" xmlns:cx7="http://schemas.microsoft.com/office/drawing/2016/5/13/chartex" xmlns:cx8="http://schemas.microsoft.com/office/drawing/2016/5/14/chartex" xmlns:mc="http://schemas.openxmlformats.org/markup-compatibility/2006" xmlns:aink="http://schemas.microsoft.com/office/drawing/2016/ink" xmlns:am3d="http://schemas.microsoft.com/office/drawing/2017/model3d" xmlns:o="urn:schemas-microsoft-com:office:office" xmlns:oel="http://schemas.microsoft.com/office/2019/extlst" xmlns:r="http://schemas.openxmlformats.org/officeDocument/2006/relationships" xmlns:m="http://schemas.openxmlformats.org/officeDocument/2006/math" xmlns:v="urn:schemas-microsoft-com:vml" xmlns:wp14="http://schemas.microsoft.com/office/word/2010/wordprocessingDrawing" xmlns:wp="http://schemas.openxmlformats.org/drawingml/2006/wordprocessingDrawing" xmlns:w10="urn:schemas-microsoft-com:office:word" xmlns:w="http://schemas.openxmlformats.org/wordprocessingml/2006/main" xmlns:w14="http://schemas.microsoft.com/office/word/2010/wordml" xmlns:w15="http://schemas.microsoft.com/office/word/2012/wordml" xmlns:w16cex="http://schemas.microsoft.com/office/word/2018/wordml/cex" xmlns:w16cid="http://schemas.microsoft.com/office/word/2016/wordml/cid" xmlns:w16="http://schemas.microsoft.com/office/word/2018/wordml" xmlns:w16sdtdh="http://schemas.microsoft.com/office/word/2020/wordml/sdtdatahash" xmlns:w16se="http://schemas.microsoft.com/office/word/2015/wordml/symex" xmlns:wpg="http://schemas.microsoft.com/office/word/2010/wordprocessingGroup" xmlns:wpi="http://schemas.microsoft.com/office/word/2010/wordprocessingInk" xmlns:wne="http://schemas.microsoft.com/office/word/2006/wordml" xmlns:wps="http://schemas.microsoft.com/office/word/2010/wordprocessingShape" mc:Ignorable="w14 w15 w16se w16cid w16 w16cex w16sdtdh wp14">
+<w:hdr xmlns:wpc="http://schemas.microsoft.com/office/word/2010/wordprocessingCanvas" xmlns:cx="http://schemas.microsoft.com/office/drawing/2014/chartex" xmlns:cx1="http://schemas.microsoft.com/office/drawing/2015/9/8/chartex" xmlns:cx2="http://schemas.microsoft.com/office/drawing/2015/10/21/chartex" xmlns:cx3="http://schemas.microsoft.com/office/drawing/2016/5/9/chartex" xmlns:cx4="http://schemas.microsoft.com/office/drawing/2016/5/10/chartex" xmlns:cx5="http://schemas.microsoft.com/office/drawing/2016/5/11/chartex" xmlns:cx6="http://schemas.microsoft.com/office/drawing/2016/5/12/chartex" xmlns:cx7="http://schemas.microsoft.com/office/drawing/2016/5/13/chartex" xmlns:cx8="http://schemas.microsoft.com/office/drawing/2016/5/14/chartex" xmlns:mc="http://schemas.openxmlformats.org/markup-compatibility/2006" xmlns:aink="http://schemas.microsoft.com/office/drawing/2016/ink" xmlns:am3d="http://schemas.microsoft.com/office/drawing/2017/model3d" xmlns:o="urn:schemas-microsoft-com:office:office" xmlns:oel="http://schemas.microsoft.com/office/2019/extlst" xmlns:r="http://schemas.openxmlformats.org/officeDocument/2006/relationships" xmlns:m="http://schemas.openxmlformats.org/officeDocument/2006/math" xmlns:v="urn:schemas-microsoft-com:vml" xmlns:wp14="http://schemas.microsoft.com/office/word/2010/wordprocessingDrawing" xmlns:wp="http://schemas.openxmlformats.org/drawingml/2006/wordprocessingDrawing" xmlns:w10="urn:schemas-microsoft-com:office:word" xmlns:w="http://schemas.openxmlformats.org/wordprocessingml/2006/main" xmlns:w14="http://schemas.microsoft.com/office/word/2010/wordml" xmlns:w15="http://schemas.microsoft.com/office/word/2012/wordml" xmlns:w16cex="http://schemas.microsoft.com/office/word/2018/wordml/cex" xmlns:w16cid="http://schemas.microsoft.com/office/word/2016/wordml/cid" xmlns:w16="http://schemas.microsoft.com/office/word/2018/wordml" xmlns:w16du="http://schemas.microsoft.com/office/word/2023/wordml/word16du" xmlns:w16sdtdh="http://schemas.microsoft.com/office/word/2020/wordml/sdtdatahash" xmlns:w16se="http://schemas.microsoft.com/office/word/2015/wordml/symex" xmlns:wpg="http://schemas.microsoft.com/office/word/2010/wordprocessingGroup" xmlns:wpi="http://schemas.microsoft.com/office/word/2010/wordprocessingInk" xmlns:wne="http://schemas.microsoft.com/office/word/2006/wordml" xmlns:wps="http://schemas.microsoft.com/office/word/2010/wordprocessingShape" mc:Ignorable="w14 w15 w16se w16cid w16 w16cex w16sdtdh w16du wp14">
   <w:p>
     <w:pPr>
       <w:pStyle w:val="Header"/>
@@ -2487,7 +2470,7 @@
 </file>
 
 <file path=word/numbering.xml><?xml version="1.0" encoding="utf-8"?>
-<w:numbering xmlns:wpc="http://schemas.microsoft.com/office/word/2010/wordprocessingCanvas" xmlns:cx="http://schemas.microsoft.com/office/drawing/2014/chartex" xmlns:cx1="http://schemas.microsoft.com/office/drawing/2015/9/8/chartex" xmlns:cx2="http://schemas.microsoft.com/office/drawing/2015/10/21/chartex" xmlns:cx3="http://schemas.microsoft.com/office/drawing/2016/5/9/chartex" xmlns:cx4="http://schemas.microsoft.com/office/drawing/2016/5/10/chartex" xmlns:cx5="http://schemas.microsoft.com/office/drawing/2016/5/11/chartex" xmlns:cx6="http://schemas.microsoft.com/office/drawing/2016/5/12/chartex" xmlns:cx7="http://schemas.microsoft.com/office/drawing/2016/5/13/chartex" xmlns:cx8="http://schemas.microsoft.com/office/drawing/2016/5/14/chartex" xmlns:mc="http://schemas.openxmlformats.org/markup-compatibility/2006" xmlns:aink="http://schemas.microsoft.com/office/drawing/2016/ink" xmlns:am3d="http://schemas.microsoft.com/office/drawing/2017/model3d" xmlns:o="urn:schemas-microsoft-com:office:office" xmlns:oel="http://schemas.microsoft.com/office/2019/extlst" xmlns:r="http://schemas.openxmlformats.org/officeDocument/2006/relationships" xmlns:m="http://schemas.openxmlformats.org/officeDocument/2006/math" xmlns:v="urn:schemas-microsoft-com:vml" xmlns:wp14="http://schemas.microsoft.com/office/word/2010/wordprocessingDrawing" xmlns:wp="http://schemas.openxmlformats.org/drawingml/2006/wordprocessingDrawing" xmlns:w10="urn:schemas-microsoft-com:office:word" xmlns:w="http://schemas.openxmlformats.org/wordprocessingml/2006/main" xmlns:w14="http://schemas.microsoft.com/office/word/2010/wordml" xmlns:w15="http://schemas.microsoft.com/office/word/2012/wordml" xmlns:w16cex="http://schemas.microsoft.com/office/word/2018/wordml/cex" xmlns:w16cid="http://schemas.microsoft.com/office/word/2016/wordml/cid" xmlns:w16="http://schemas.microsoft.com/office/word/2018/wordml" xmlns:w16sdtdh="http://schemas.microsoft.com/office/word/2020/wordml/sdtdatahash" xmlns:w16se="http://schemas.microsoft.com/office/word/2015/wordml/symex" xmlns:wpg="http://schemas.microsoft.com/office/word/2010/wordprocessingGroup" xmlns:wpi="http://schemas.microsoft.com/office/word/2010/wordprocessingInk" xmlns:wne="http://schemas.microsoft.com/office/word/2006/wordml" xmlns:wps="http://schemas.microsoft.com/office/word/2010/wordprocessingShape" mc:Ignorable="w14 w15 w16se w16cid w16 w16cex w16sdtdh wp14">
+<w:numbering xmlns:wpc="http://schemas.microsoft.com/office/word/2010/wordprocessingCanvas" xmlns:cx="http://schemas.microsoft.com/office/drawing/2014/chartex" xmlns:cx1="http://schemas.microsoft.com/office/drawing/2015/9/8/chartex" xmlns:cx2="http://schemas.microsoft.com/office/drawing/2015/10/21/chartex" xmlns:cx3="http://schemas.microsoft.com/office/drawing/2016/5/9/chartex" xmlns:cx4="http://schemas.microsoft.com/office/drawing/2016/5/10/chartex" xmlns:cx5="http://schemas.microsoft.com/office/drawing/2016/5/11/chartex" xmlns:cx6="http://schemas.microsoft.com/office/drawing/2016/5/12/chartex" xmlns:cx7="http://schemas.microsoft.com/office/drawing/2016/5/13/chartex" xmlns:cx8="http://schemas.microsoft.com/office/drawing/2016/5/14/chartex" xmlns:mc="http://schemas.openxmlformats.org/markup-compatibility/2006" xmlns:aink="http://schemas.microsoft.com/office/drawing/2016/ink" xmlns:am3d="http://schemas.microsoft.com/office/drawing/2017/model3d" xmlns:o="urn:schemas-microsoft-com:office:office" xmlns:oel="http://schemas.microsoft.com/office/2019/extlst" xmlns:r="http://schemas.openxmlformats.org/officeDocument/2006/relationships" xmlns:m="http://schemas.openxmlformats.org/officeDocument/2006/math" xmlns:v="urn:schemas-microsoft-com:vml" xmlns:wp14="http://schemas.microsoft.com/office/word/2010/wordprocessingDrawing" xmlns:wp="http://schemas.openxmlformats.org/drawingml/2006/wordprocessingDrawing" xmlns:w10="urn:schemas-microsoft-com:office:word" xmlns:w="http://schemas.openxmlformats.org/wordprocessingml/2006/main" xmlns:w14="http://schemas.microsoft.com/office/word/2010/wordml" xmlns:w15="http://schemas.microsoft.com/office/word/2012/wordml" xmlns:w16cex="http://schemas.microsoft.com/office/word/2018/wordml/cex" xmlns:w16cid="http://schemas.microsoft.com/office/word/2016/wordml/cid" xmlns:w16="http://schemas.microsoft.com/office/word/2018/wordml" xmlns:w16du="http://schemas.microsoft.com/office/word/2023/wordml/word16du" xmlns:w16sdtdh="http://schemas.microsoft.com/office/word/2020/wordml/sdtdatahash" xmlns:w16se="http://schemas.microsoft.com/office/word/2015/wordml/symex" xmlns:wpg="http://schemas.microsoft.com/office/word/2010/wordprocessingGroup" xmlns:wpi="http://schemas.microsoft.com/office/word/2010/wordprocessingInk" xmlns:wne="http://schemas.microsoft.com/office/word/2006/wordml" xmlns:wps="http://schemas.microsoft.com/office/word/2010/wordprocessingShape" mc:Ignorable="w14 w15 w16se w16cid w16 w16cex w16sdtdh w16du wp14">
   <w:abstractNum w:abstractNumId="0" w15:restartNumberingAfterBreak="0">
     <w:nsid w:val="0FCA7968"/>
     <w:multiLevelType w:val="hybridMultilevel"/>
@@ -3390,7 +3373,7 @@
 </file>
 
 <file path=word/styles.xml><?xml version="1.0" encoding="utf-8"?>
-<w:styles xmlns:mc="http://schemas.openxmlformats.org/markup-compatibility/2006" xmlns:r="http://schemas.openxmlformats.org/officeDocument/2006/relationships" xmlns:w="http://schemas.openxmlformats.org/wordprocessingml/2006/main" xmlns:w14="http://schemas.microsoft.com/office/word/2010/wordml" xmlns:w15="http://schemas.microsoft.com/office/word/2012/wordml" xmlns:w16cex="http://schemas.microsoft.com/office/word/2018/wordml/cex" xmlns:w16cid="http://schemas.microsoft.com/office/word/2016/wordml/cid" xmlns:w16="http://schemas.microsoft.com/office/word/2018/wordml" xmlns:w16sdtdh="http://schemas.microsoft.com/office/word/2020/wordml/sdtdatahash" xmlns:w16se="http://schemas.microsoft.com/office/word/2015/wordml/symex" mc:Ignorable="w14 w15 w16se w16cid w16 w16cex w16sdtdh">
+<w:styles xmlns:mc="http://schemas.openxmlformats.org/markup-compatibility/2006" xmlns:r="http://schemas.openxmlformats.org/officeDocument/2006/relationships" xmlns:w="http://schemas.openxmlformats.org/wordprocessingml/2006/main" xmlns:w14="http://schemas.microsoft.com/office/word/2010/wordml" xmlns:w15="http://schemas.microsoft.com/office/word/2012/wordml" xmlns:w16cex="http://schemas.microsoft.com/office/word/2018/wordml/cex" xmlns:w16cid="http://schemas.microsoft.com/office/word/2016/wordml/cid" xmlns:w16="http://schemas.microsoft.com/office/word/2018/wordml" xmlns:w16du="http://schemas.microsoft.com/office/word/2023/wordml/word16du" xmlns:w16sdtdh="http://schemas.microsoft.com/office/word/2020/wordml/sdtdatahash" xmlns:w16se="http://schemas.microsoft.com/office/word/2015/wordml/symex" mc:Ignorable="w14 w15 w16se w16cid w16 w16cex w16sdtdh w16du">
   <w:docDefaults>
     <w:rPrDefault>
       <w:rPr>

</xml_diff>